<commit_message>
Creacion do codigo e documentacion varia
</commit_message>
<xml_diff>
--- a/documentacion/Modelo Memoria Jorge Sobrino.docx
+++ b/documentacion/Modelo Memoria Jorge Sobrino.docx
@@ -1,6 +1,6 @@
 
 <file path=word/document.xml><?xml version="1.0" encoding="utf-8"?>
-<w:document xmlns:wpc="http://schemas.microsoft.com/office/word/2010/wordprocessingCanvas" xmlns:cx="http://schemas.microsoft.com/office/drawing/2014/chartex" xmlns:cx1="http://schemas.microsoft.com/office/drawing/2015/9/8/chartex" xmlns:cx2="http://schemas.microsoft.com/office/drawing/2015/10/21/chartex" xmlns:cx3="http://schemas.microsoft.com/office/drawing/2016/5/9/chartex" xmlns:cx4="http://schemas.microsoft.com/office/drawing/2016/5/10/chartex" xmlns:cx5="http://schemas.microsoft.com/office/drawing/2016/5/11/chartex" xmlns:cx6="http://schemas.microsoft.com/office/drawing/2016/5/12/chartex" xmlns:cx7="http://schemas.microsoft.com/office/drawing/2016/5/13/chartex" xmlns:cx8="http://schemas.microsoft.com/office/drawing/2016/5/14/chartex" xmlns:mc="http://schemas.openxmlformats.org/markup-compatibility/2006" xmlns:aink="http://schemas.microsoft.com/office/drawing/2016/ink" xmlns:am3d="http://schemas.microsoft.com/office/drawing/2017/model3d" xmlns:o="urn:schemas-microsoft-com:office:office" xmlns:oel="http://schemas.microsoft.com/office/2019/extlst" xmlns:r="http://schemas.openxmlformats.org/officeDocument/2006/relationships" xmlns:m="http://schemas.openxmlformats.org/officeDocument/2006/math" xmlns:v="urn:schemas-microsoft-com:vml" xmlns:wp14="http://schemas.microsoft.com/office/word/2010/wordprocessingDrawing" xmlns:wp="http://schemas.openxmlformats.org/drawingml/2006/wordprocessingDrawing" xmlns:w10="urn:schemas-microsoft-com:office:word" xmlns:w="http://schemas.openxmlformats.org/wordprocessingml/2006/main" xmlns:w14="http://schemas.microsoft.com/office/word/2010/wordml" xmlns:w15="http://schemas.microsoft.com/office/word/2012/wordml" xmlns:w16cex="http://schemas.microsoft.com/office/word/2018/wordml/cex" xmlns:w16cid="http://schemas.microsoft.com/office/word/2016/wordml/cid" xmlns:w16="http://schemas.microsoft.com/office/word/2018/wordml" xmlns:w16du="http://schemas.microsoft.com/office/word/2023/wordml/word16du" xmlns:w16sdtdh="http://schemas.microsoft.com/office/word/2020/wordml/sdtdatahash" xmlns:w16sdtfl="http://schemas.microsoft.com/office/word/2024/wordml/sdtformatlock" xmlns:w16se="http://schemas.microsoft.com/office/word/2015/wordml/symex" xmlns:wpg="http://schemas.microsoft.com/office/word/2010/wordprocessingGroup" xmlns:wpi="http://schemas.microsoft.com/office/word/2010/wordprocessingInk" xmlns:wne="http://schemas.microsoft.com/office/word/2006/wordml" xmlns:wps="http://schemas.microsoft.com/office/word/2010/wordprocessingShape" mc:Ignorable="w14 w15 w16se w16cid w16 w16cex w16sdtdh w16sdtfl w16du wp14">
+<w:document xmlns:wpc="http://schemas.microsoft.com/office/word/2010/wordprocessingCanvas" xmlns:cx="http://schemas.microsoft.com/office/drawing/2014/chartex" xmlns:cx1="http://schemas.microsoft.com/office/drawing/2015/9/8/chartex" xmlns:cx2="http://schemas.microsoft.com/office/drawing/2015/10/21/chartex" xmlns:cx3="http://schemas.microsoft.com/office/drawing/2016/5/9/chartex" xmlns:cx4="http://schemas.microsoft.com/office/drawing/2016/5/10/chartex" xmlns:cx5="http://schemas.microsoft.com/office/drawing/2016/5/11/chartex" xmlns:cx6="http://schemas.microsoft.com/office/drawing/2016/5/12/chartex" xmlns:cx7="http://schemas.microsoft.com/office/drawing/2016/5/13/chartex" xmlns:cx8="http://schemas.microsoft.com/office/drawing/2016/5/14/chartex" xmlns:mc="http://schemas.openxmlformats.org/markup-compatibility/2006" xmlns:aink="http://schemas.microsoft.com/office/drawing/2016/ink" xmlns:am3d="http://schemas.microsoft.com/office/drawing/2017/model3d" xmlns:o="urn:schemas-microsoft-com:office:office" xmlns:r="http://schemas.openxmlformats.org/officeDocument/2006/relationships" xmlns:m="http://schemas.openxmlformats.org/officeDocument/2006/math" xmlns:v="urn:schemas-microsoft-com:vml" xmlns:wp14="http://schemas.microsoft.com/office/word/2010/wordprocessingDrawing" xmlns:wp="http://schemas.openxmlformats.org/drawingml/2006/wordprocessingDrawing" xmlns:w10="urn:schemas-microsoft-com:office:word" xmlns:w="http://schemas.openxmlformats.org/wordprocessingml/2006/main" xmlns:w14="http://schemas.microsoft.com/office/word/2010/wordml" xmlns:w15="http://schemas.microsoft.com/office/word/2012/wordml" xmlns:w16cid="http://schemas.microsoft.com/office/word/2016/wordml/cid" xmlns:w16se="http://schemas.microsoft.com/office/word/2015/wordml/symex" xmlns:wpg="http://schemas.microsoft.com/office/word/2010/wordprocessingGroup" xmlns:wpi="http://schemas.microsoft.com/office/word/2010/wordprocessingInk" xmlns:wne="http://schemas.microsoft.com/office/word/2006/wordml" xmlns:wps="http://schemas.microsoft.com/office/word/2010/wordprocessingShape" mc:Ignorable="w14 w15 w16se w16cid wp14">
   <w:body>
     <w:p>
       <w:pPr>
@@ -20,6 +20,7 @@
           <w:docPartUnique/>
         </w:docPartObj>
       </w:sdtPr>
+      <w:sdtEndPr/>
       <w:sdtContent>
         <w:p>
           <w:pPr>
@@ -114,10 +115,15 @@
                               <w:jc w:val="center"/>
                             </w:pPr>
                             <w:r>
-                              <w:t xml:space="preserve">TÍTULO </w:t>
+                              <w:t xml:space="preserve">Sistema de Torneos </w:t>
                             </w:r>
+                            <w:proofErr w:type="spellStart"/>
                             <w:r>
-                              <w:t>DO TRABALLO</w:t>
+                              <w:t>e</w:t>
+                            </w:r>
+                            <w:proofErr w:type="spellEnd"/>
+                            <w:r>
+                              <w:t xml:space="preserve"> Competencias Deportivas</w:t>
                             </w:r>
                           </w:p>
                         </w:txbxContent>
@@ -143,7 +149,7 @@
                 <v:stroke joinstyle="miter"/>
                 <v:path gradientshapeok="t" o:connecttype="rect"/>
               </v:shapetype>
-              <v:shape id="Cuadro de texto 2" o:spid="_x0000_s1026" type="#_x0000_t202" style="position:absolute;margin-left:0;margin-top:29.4pt;width:466pt;height:73.95pt;z-index:251664384;visibility:visible;mso-wrap-style:square;mso-width-percent:0;mso-height-percent:0;mso-wrap-distance-left:9pt;mso-wrap-distance-top:3.6pt;mso-wrap-distance-right:9pt;mso-wrap-distance-bottom:3.6pt;mso-position-horizontal:center;mso-position-horizontal-relative:margin;mso-position-vertical:absolute;mso-position-vertical-relative:text;mso-width-percent:0;mso-height-percent:0;mso-width-relative:margin;mso-height-relative:margin;v-text-anchor:top" o:gfxdata="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">
+              <v:shape id="Cuadro de texto 2" o:spid="_x0000_s1026" type="#_x0000_t202" style="position:absolute;margin-left:0;margin-top:29.4pt;width:466pt;height:73.95pt;z-index:251664384;visibility:visible;mso-wrap-style:square;mso-width-percent:0;mso-height-percent:0;mso-wrap-distance-left:9pt;mso-wrap-distance-top:3.6pt;mso-wrap-distance-right:9pt;mso-wrap-distance-bottom:3.6pt;mso-position-horizontal:center;mso-position-horizontal-relative:margin;mso-position-vertical:absolute;mso-position-vertical-relative:text;mso-width-percent:0;mso-height-percent:0;mso-width-relative:margin;mso-height-relative:margin;v-text-anchor:top" o:gfxdata="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">
                 <v:textbox>
                   <w:txbxContent>
                     <w:p>
@@ -152,10 +158,15 @@
                         <w:jc w:val="center"/>
                       </w:pPr>
                       <w:r>
-                        <w:t xml:space="preserve">TÍTULO </w:t>
+                        <w:t xml:space="preserve">Sistema de Torneos </w:t>
                       </w:r>
+                      <w:proofErr w:type="spellStart"/>
                       <w:r>
-                        <w:t>DO TRABALLO</w:t>
+                        <w:t>e</w:t>
+                      </w:r>
+                      <w:proofErr w:type="spellEnd"/>
+                      <w:r>
+                        <w:t xml:space="preserve"> Competencias Deportivas</w:t>
                       </w:r>
                     </w:p>
                   </w:txbxContent>
@@ -332,8 +343,9 @@
           <w:szCs w:val="28"/>
           <w:lang w:val="gl-ES"/>
         </w:rPr>
-        <w:t>Nome</w:t>
-      </w:r>
+        <w:t xml:space="preserve">Jorge Sobrino </w:t>
+      </w:r>
+      <w:proofErr w:type="spellStart"/>
       <w:r>
         <w:rPr>
           <w:b/>
@@ -345,9 +357,12 @@
           <w:szCs w:val="28"/>
           <w:lang w:val="gl-ES"/>
         </w:rPr>
-        <w:t xml:space="preserve"> completo </w:t>
-      </w:r>
-      <w:r>
+        <w:t>Mojón</w:t>
+      </w:r>
+      <w:proofErr w:type="spellEnd"/>
+    </w:p>
+    <w:p>
+      <w:pPr>
         <w:rPr>
           <w:b/>
           <w:bCs/>
@@ -358,11 +373,18 @@
           <w:szCs w:val="28"/>
           <w:lang w:val="gl-ES"/>
         </w:rPr>
-        <w:t>e apelidos</w:t>
-      </w:r>
-    </w:p>
-    <w:p>
-      <w:pPr>
+      </w:pPr>
+      <w:r>
+        <w:rPr>
+          <w:b/>
+          <w:bCs/>
+          <w:sz w:val="28"/>
+          <w:szCs w:val="28"/>
+          <w:lang w:val="gl-ES"/>
+        </w:rPr>
+        <w:t xml:space="preserve">Curso:  </w:t>
+      </w:r>
+      <w:r>
         <w:rPr>
           <w:b/>
           <w:bCs/>
@@ -373,7 +395,19 @@
           <w:szCs w:val="28"/>
           <w:lang w:val="gl-ES"/>
         </w:rPr>
-      </w:pPr>
+        <w:t>2º DAM</w:t>
+      </w:r>
+      <w:r>
+        <w:rPr>
+          <w:b/>
+          <w:bCs/>
+          <w:color w:val="1F3864" w:themeColor="accent1" w:themeShade="80"/>
+          <w:sz w:val="28"/>
+          <w:szCs w:val="28"/>
+          <w:lang w:val="gl-ES"/>
+        </w:rPr>
+        <w:t xml:space="preserve">                </w:t>
+      </w:r>
       <w:r>
         <w:rPr>
           <w:b/>
@@ -382,7 +416,16 @@
           <w:szCs w:val="28"/>
           <w:lang w:val="gl-ES"/>
         </w:rPr>
-        <w:t xml:space="preserve">Curso:  </w:t>
+        <w:tab/>
+        <w:t>Materia:</w:t>
+      </w:r>
+      <w:r>
+        <w:rPr>
+          <w:sz w:val="28"/>
+          <w:szCs w:val="28"/>
+          <w:lang w:val="gl-ES"/>
+        </w:rPr>
+        <w:t xml:space="preserve"> </w:t>
       </w:r>
       <w:r>
         <w:rPr>
@@ -395,37 +438,7 @@
           <w:szCs w:val="28"/>
           <w:lang w:val="gl-ES"/>
         </w:rPr>
-        <w:t>2º DAM</w:t>
-      </w:r>
-      <w:r>
-        <w:rPr>
-          <w:b/>
-          <w:bCs/>
-          <w:color w:val="1F3864" w:themeColor="accent1" w:themeShade="80"/>
-          <w:sz w:val="28"/>
-          <w:szCs w:val="28"/>
-          <w:lang w:val="gl-ES"/>
-        </w:rPr>
-        <w:t xml:space="preserve">                </w:t>
-      </w:r>
-      <w:r>
-        <w:rPr>
-          <w:b/>
-          <w:bCs/>
-          <w:sz w:val="28"/>
-          <w:szCs w:val="28"/>
-          <w:lang w:val="gl-ES"/>
-        </w:rPr>
-        <w:tab/>
-        <w:t>Materia:</w:t>
-      </w:r>
-      <w:r>
-        <w:rPr>
-          <w:sz w:val="28"/>
-          <w:szCs w:val="28"/>
-          <w:lang w:val="gl-ES"/>
-        </w:rPr>
-        <w:t xml:space="preserve"> </w:t>
+        <w:t xml:space="preserve">Proxecto Final </w:t>
       </w:r>
       <w:r>
         <w:rPr>
@@ -438,9 +451,12 @@
           <w:szCs w:val="28"/>
           <w:lang w:val="gl-ES"/>
         </w:rPr>
-        <w:t xml:space="preserve">Proxecto Final </w:t>
-      </w:r>
-      <w:r>
+        <w:t>Módulo Acceso a Datos</w:t>
+      </w:r>
+    </w:p>
+    <w:p>
+      <w:pPr>
+        <w:ind w:left="2124" w:firstLine="708"/>
         <w:rPr>
           <w:b/>
           <w:bCs/>
@@ -451,12 +467,37 @@
           <w:szCs w:val="28"/>
           <w:lang w:val="gl-ES"/>
         </w:rPr>
-        <w:t>Módulo Acceso a Datos</w:t>
-      </w:r>
-    </w:p>
-    <w:p>
-      <w:pPr>
-        <w:ind w:left="2124" w:firstLine="708"/>
+      </w:pPr>
+      <w:r>
+        <w:rPr>
+          <w:b/>
+          <w:bCs/>
+          <w:sz w:val="28"/>
+          <w:szCs w:val="28"/>
+          <w:lang w:val="gl-ES"/>
+        </w:rPr>
+        <w:t>Docente</w:t>
+      </w:r>
+      <w:r>
+        <w:rPr>
+          <w:b/>
+          <w:bCs/>
+          <w:sz w:val="28"/>
+          <w:szCs w:val="28"/>
+          <w:lang w:val="gl-ES"/>
+        </w:rPr>
+        <w:t>:</w:t>
+      </w:r>
+      <w:r>
+        <w:rPr>
+          <w:sz w:val="28"/>
+          <w:szCs w:val="28"/>
+          <w:lang w:val="gl-ES"/>
+        </w:rPr>
+        <w:t xml:space="preserve"> </w:t>
+      </w:r>
+      <w:proofErr w:type="spellStart"/>
+      <w:r>
         <w:rPr>
           <w:b/>
           <w:bCs/>
@@ -467,35 +508,9 @@
           <w:szCs w:val="28"/>
           <w:lang w:val="gl-ES"/>
         </w:rPr>
-      </w:pPr>
-      <w:r>
-        <w:rPr>
-          <w:b/>
-          <w:bCs/>
-          <w:sz w:val="28"/>
-          <w:szCs w:val="28"/>
-          <w:lang w:val="gl-ES"/>
-        </w:rPr>
-        <w:t>Docente</w:t>
-      </w:r>
-      <w:r>
-        <w:rPr>
-          <w:b/>
-          <w:bCs/>
-          <w:sz w:val="28"/>
-          <w:szCs w:val="28"/>
-          <w:lang w:val="gl-ES"/>
-        </w:rPr>
-        <w:t>:</w:t>
-      </w:r>
-      <w:r>
-        <w:rPr>
-          <w:sz w:val="28"/>
-          <w:szCs w:val="28"/>
-          <w:lang w:val="gl-ES"/>
-        </w:rPr>
-        <w:t xml:space="preserve"> </w:t>
-      </w:r>
+        <w:t>Javier</w:t>
+      </w:r>
+      <w:proofErr w:type="spellEnd"/>
       <w:r>
         <w:rPr>
           <w:b/>
@@ -507,7 +522,7 @@
           <w:szCs w:val="28"/>
           <w:lang w:val="gl-ES"/>
         </w:rPr>
-        <w:t>Javier Feijóo López</w:t>
+        <w:t xml:space="preserve"> Feijóo López</w:t>
       </w:r>
     </w:p>
     <w:p>
@@ -554,7 +569,35 @@
           <w:szCs w:val="28"/>
           <w:lang w:val="gl-ES"/>
         </w:rPr>
-        <w:t xml:space="preserve"> Proxecto: «Enlace a github»</w:t>
+        <w:t xml:space="preserve"> Proxecto: «Enlace a </w:t>
+      </w:r>
+      <w:proofErr w:type="spellStart"/>
+      <w:r>
+        <w:rPr>
+          <w:b/>
+          <w:bCs/>
+          <w:i/>
+          <w:iCs/>
+          <w:color w:val="1F3864" w:themeColor="accent1" w:themeShade="80"/>
+          <w:sz w:val="28"/>
+          <w:szCs w:val="28"/>
+          <w:lang w:val="gl-ES"/>
+        </w:rPr>
+        <w:t>github</w:t>
+      </w:r>
+      <w:proofErr w:type="spellEnd"/>
+      <w:r>
+        <w:rPr>
+          <w:b/>
+          <w:bCs/>
+          <w:i/>
+          <w:iCs/>
+          <w:color w:val="1F3864" w:themeColor="accent1" w:themeShade="80"/>
+          <w:sz w:val="28"/>
+          <w:szCs w:val="28"/>
+          <w:lang w:val="gl-ES"/>
+        </w:rPr>
+        <w:t>»</w:t>
       </w:r>
     </w:p>
     <w:p>
@@ -617,7 +660,7 @@
         </w:p>
         <w:p>
           <w:pPr>
-            <w:pStyle w:val="Tboadecontidos1"/>
+            <w:pStyle w:val="TDC1"/>
             <w:tabs>
               <w:tab w:val="right" w:leader="dot" w:pos="8494"/>
             </w:tabs>
@@ -650,7 +693,7 @@
           <w:hyperlink w:anchor="_Toc189548783" w:history="1">
             <w:r>
               <w:rPr>
-                <w:rStyle w:val="Hiperligazn"/>
+                <w:rStyle w:val="Hipervnculo"/>
                 <w:noProof/>
                 <w:lang w:val="gl-ES"/>
               </w:rPr>
@@ -708,7 +751,7 @@
         </w:p>
         <w:p>
           <w:pPr>
-            <w:pStyle w:val="Tboadecontidos1"/>
+            <w:pStyle w:val="TDC1"/>
             <w:tabs>
               <w:tab w:val="right" w:leader="dot" w:pos="8494"/>
             </w:tabs>
@@ -723,7 +766,7 @@
           <w:hyperlink w:anchor="_Toc189548784" w:history="1">
             <w:r>
               <w:rPr>
-                <w:rStyle w:val="Hiperligazn"/>
+                <w:rStyle w:val="Hipervnculo"/>
                 <w:noProof/>
                 <w:lang w:val="gl-ES"/>
               </w:rPr>
@@ -781,7 +824,7 @@
         </w:p>
         <w:p>
           <w:pPr>
-            <w:pStyle w:val="Tboadecontidos1"/>
+            <w:pStyle w:val="TDC1"/>
             <w:tabs>
               <w:tab w:val="right" w:leader="dot" w:pos="8494"/>
             </w:tabs>
@@ -796,7 +839,7 @@
           <w:hyperlink w:anchor="_Toc189548785" w:history="1">
             <w:r>
               <w:rPr>
-                <w:rStyle w:val="Hiperligazn"/>
+                <w:rStyle w:val="Hipervnculo"/>
                 <w:noProof/>
                 <w:lang w:val="gl-ES"/>
               </w:rPr>
@@ -854,7 +897,7 @@
         </w:p>
         <w:p>
           <w:pPr>
-            <w:pStyle w:val="Tboadecontidos1"/>
+            <w:pStyle w:val="TDC1"/>
             <w:tabs>
               <w:tab w:val="right" w:leader="dot" w:pos="8494"/>
             </w:tabs>
@@ -869,7 +912,7 @@
           <w:hyperlink w:anchor="_Toc189548786" w:history="1">
             <w:r>
               <w:rPr>
-                <w:rStyle w:val="Hiperligazn"/>
+                <w:rStyle w:val="Hipervnculo"/>
                 <w:noProof/>
                 <w:lang w:val="gl-ES"/>
               </w:rPr>
@@ -927,7 +970,7 @@
         </w:p>
         <w:p>
           <w:pPr>
-            <w:pStyle w:val="Tboadecontidos1"/>
+            <w:pStyle w:val="TDC1"/>
             <w:tabs>
               <w:tab w:val="right" w:leader="dot" w:pos="8494"/>
             </w:tabs>
@@ -942,7 +985,7 @@
           <w:hyperlink w:anchor="_Toc189548787" w:history="1">
             <w:r>
               <w:rPr>
-                <w:rStyle w:val="Hiperligazn"/>
+                <w:rStyle w:val="Hipervnculo"/>
                 <w:noProof/>
                 <w:lang w:val="gl-ES"/>
               </w:rPr>
@@ -1000,7 +1043,7 @@
         </w:p>
         <w:p>
           <w:pPr>
-            <w:pStyle w:val="Tboadecontidos1"/>
+            <w:pStyle w:val="TDC1"/>
             <w:tabs>
               <w:tab w:val="right" w:leader="dot" w:pos="8494"/>
             </w:tabs>
@@ -1015,7 +1058,7 @@
           <w:hyperlink w:anchor="_Toc189548788" w:history="1">
             <w:r>
               <w:rPr>
-                <w:rStyle w:val="Hiperligazn"/>
+                <w:rStyle w:val="Hipervnculo"/>
                 <w:noProof/>
                 <w:lang w:val="gl-ES"/>
               </w:rPr>
@@ -1073,7 +1116,7 @@
         </w:p>
         <w:p>
           <w:pPr>
-            <w:pStyle w:val="Tboadecontidos1"/>
+            <w:pStyle w:val="TDC1"/>
             <w:tabs>
               <w:tab w:val="right" w:leader="dot" w:pos="8494"/>
             </w:tabs>
@@ -1088,7 +1131,7 @@
           <w:hyperlink w:anchor="_Toc189548789" w:history="1">
             <w:r>
               <w:rPr>
-                <w:rStyle w:val="Hiperligazn"/>
+                <w:rStyle w:val="Hipervnculo"/>
                 <w:noProof/>
                 <w:lang w:val="gl-ES"/>
               </w:rPr>
@@ -1146,7 +1189,7 @@
         </w:p>
         <w:p>
           <w:pPr>
-            <w:pStyle w:val="Tboadecontidos1"/>
+            <w:pStyle w:val="TDC1"/>
             <w:tabs>
               <w:tab w:val="right" w:leader="dot" w:pos="8494"/>
             </w:tabs>
@@ -1161,7 +1204,7 @@
           <w:hyperlink w:anchor="_Toc189548790" w:history="1">
             <w:r>
               <w:rPr>
-                <w:rStyle w:val="Hiperligazn"/>
+                <w:rStyle w:val="Hipervnculo"/>
                 <w:rFonts w:ascii="Segoe UI Emoji" w:hAnsi="Segoe UI Emoji" w:cs="Segoe UI Emoji"/>
                 <w:noProof/>
                 <w:lang w:val="gl-ES"/>
@@ -1170,7 +1213,7 @@
             </w:r>
             <w:r>
               <w:rPr>
-                <w:rStyle w:val="Hiperligazn"/>
+                <w:rStyle w:val="Hipervnculo"/>
                 <w:noProof/>
                 <w:lang w:val="gl-ES"/>
               </w:rPr>
@@ -1228,7 +1271,7 @@
         </w:p>
         <w:p>
           <w:pPr>
-            <w:pStyle w:val="Tboadecontidos1"/>
+            <w:pStyle w:val="TDC1"/>
             <w:tabs>
               <w:tab w:val="right" w:leader="dot" w:pos="8494"/>
             </w:tabs>
@@ -1243,7 +1286,7 @@
           <w:hyperlink w:anchor="_Toc189548791" w:history="1">
             <w:r>
               <w:rPr>
-                <w:rStyle w:val="Hiperligazn"/>
+                <w:rStyle w:val="Hipervnculo"/>
                 <w:noProof/>
                 <w:lang w:val="gl-ES"/>
               </w:rPr>
@@ -1379,7 +1422,7 @@
     </w:p>
     <w:p>
       <w:pPr>
-        <w:pStyle w:val="Pargrafodelista"/>
+        <w:pStyle w:val="Prrafodelista"/>
         <w:numPr>
           <w:ilvl w:val="0"/>
           <w:numId w:val="7"/>
@@ -1388,6 +1431,7 @@
           <w:lang w:val="gl-ES"/>
         </w:rPr>
       </w:pPr>
+      <w:bookmarkStart w:id="1" w:name="_GoBack"/>
       <w:r>
         <w:rPr>
           <w:lang w:val="gl-ES"/>
@@ -1403,7 +1447,7 @@
     </w:p>
     <w:p>
       <w:pPr>
-        <w:pStyle w:val="Pargrafodelista"/>
+        <w:pStyle w:val="Prrafodelista"/>
         <w:numPr>
           <w:ilvl w:val="0"/>
           <w:numId w:val="7"/>
@@ -1433,7 +1477,7 @@
     </w:p>
     <w:p>
       <w:pPr>
-        <w:pStyle w:val="Pargrafodelista"/>
+        <w:pStyle w:val="Prrafodelista"/>
         <w:numPr>
           <w:ilvl w:val="0"/>
           <w:numId w:val="7"/>
@@ -1442,11 +1486,19 @@
           <w:lang w:val="gl-ES"/>
         </w:rPr>
       </w:pPr>
-      <w:r>
-        <w:rPr>
-          <w:lang w:val="gl-ES"/>
-        </w:rPr>
-        <w:t xml:space="preserve">Quenes son os </w:t>
+      <w:proofErr w:type="spellStart"/>
+      <w:r>
+        <w:rPr>
+          <w:lang w:val="gl-ES"/>
+        </w:rPr>
+        <w:t>Quenes</w:t>
+      </w:r>
+      <w:proofErr w:type="spellEnd"/>
+      <w:r>
+        <w:rPr>
+          <w:lang w:val="gl-ES"/>
+        </w:rPr>
+        <w:t xml:space="preserve"> son os </w:t>
       </w:r>
       <w:r>
         <w:rPr>
@@ -1469,7 +1521,7 @@
     </w:p>
     <w:p>
       <w:pPr>
-        <w:pStyle w:val="Pargrafodelista"/>
+        <w:pStyle w:val="Prrafodelista"/>
         <w:numPr>
           <w:ilvl w:val="0"/>
           <w:numId w:val="7"/>
@@ -1497,6 +1549,7 @@
         <w:t>.</w:t>
       </w:r>
     </w:p>
+    <w:bookmarkEnd w:id="1"/>
     <w:p>
       <w:pPr>
         <w:rPr>
@@ -1511,7 +1564,7 @@
           <w:lang w:val="gl-ES"/>
         </w:rPr>
       </w:pPr>
-      <w:bookmarkStart w:id="1" w:name="_Toc189548784"/>
+      <w:bookmarkStart w:id="2" w:name="_Toc189548784"/>
       <w:r>
         <w:rPr>
           <w:lang w:val="gl-ES"/>
@@ -1524,7 +1577,7 @@
         </w:rPr>
         <w:t>Deseño da Base de Datos – Modelo EER</w:t>
       </w:r>
-      <w:bookmarkEnd w:id="1"/>
+      <w:bookmarkEnd w:id="2"/>
     </w:p>
     <w:p>
       <w:pPr>
@@ -1541,7 +1594,7 @@
     </w:p>
     <w:p>
       <w:pPr>
-        <w:pStyle w:val="Pargrafodelista"/>
+        <w:pStyle w:val="Prrafodelista"/>
         <w:numPr>
           <w:ilvl w:val="0"/>
           <w:numId w:val="10"/>
@@ -1559,7 +1612,7 @@
     </w:p>
     <w:p>
       <w:pPr>
-        <w:pStyle w:val="Pargrafodelista"/>
+        <w:pStyle w:val="Prrafodelista"/>
         <w:numPr>
           <w:ilvl w:val="0"/>
           <w:numId w:val="10"/>
@@ -1577,7 +1630,7 @@
     </w:p>
     <w:p>
       <w:pPr>
-        <w:pStyle w:val="Pargrafodelista"/>
+        <w:pStyle w:val="Prrafodelista"/>
         <w:numPr>
           <w:ilvl w:val="0"/>
           <w:numId w:val="10"/>
@@ -1595,7 +1648,7 @@
     </w:p>
     <w:p>
       <w:pPr>
-        <w:pStyle w:val="Pargrafodelista"/>
+        <w:pStyle w:val="Prrafodelista"/>
         <w:numPr>
           <w:ilvl w:val="0"/>
           <w:numId w:val="10"/>
@@ -1625,7 +1678,7 @@
           <w:lang w:val="gl-ES"/>
         </w:rPr>
       </w:pPr>
-      <w:bookmarkStart w:id="2" w:name="_Toc189548785"/>
+      <w:bookmarkStart w:id="3" w:name="_Toc189548785"/>
       <w:r>
         <w:rPr>
           <w:lang w:val="gl-ES"/>
@@ -1656,7 +1709,7 @@
         </w:rPr>
         <w:t>a</w:t>
       </w:r>
-      <w:bookmarkEnd w:id="2"/>
+      <w:bookmarkEnd w:id="3"/>
     </w:p>
     <w:p>
       <w:pPr>
@@ -1673,7 +1726,7 @@
     </w:p>
     <w:p>
       <w:pPr>
-        <w:pStyle w:val="Pargrafodelista"/>
+        <w:pStyle w:val="Prrafodelista"/>
         <w:numPr>
           <w:ilvl w:val="0"/>
           <w:numId w:val="11"/>
@@ -1686,12 +1739,26 @@
         <w:rPr>
           <w:lang w:val="gl-ES"/>
         </w:rPr>
-        <w:t>Linguaxe de programación: Java 17 / 21.</w:t>
-      </w:r>
-    </w:p>
-    <w:p>
-      <w:pPr>
-        <w:pStyle w:val="Pargrafodelista"/>
+        <w:t xml:space="preserve">Linguaxe de programación: </w:t>
+      </w:r>
+      <w:proofErr w:type="spellStart"/>
+      <w:r>
+        <w:rPr>
+          <w:lang w:val="gl-ES"/>
+        </w:rPr>
+        <w:t>Java</w:t>
+      </w:r>
+      <w:proofErr w:type="spellEnd"/>
+      <w:r>
+        <w:rPr>
+          <w:lang w:val="gl-ES"/>
+        </w:rPr>
+        <w:t xml:space="preserve"> 17 / 21.</w:t>
+      </w:r>
+    </w:p>
+    <w:p>
+      <w:pPr>
+        <w:pStyle w:val="Prrafodelista"/>
         <w:numPr>
           <w:ilvl w:val="0"/>
           <w:numId w:val="11"/>
@@ -1700,16 +1767,52 @@
           <w:lang w:val="gl-ES"/>
         </w:rPr>
       </w:pPr>
-      <w:r>
-        <w:rPr>
-          <w:lang w:val="gl-ES"/>
-        </w:rPr>
-        <w:t>Framework: Spring Boot 3.</w:t>
-      </w:r>
-    </w:p>
-    <w:p>
-      <w:pPr>
-        <w:pStyle w:val="Pargrafodelista"/>
+      <w:proofErr w:type="spellStart"/>
+      <w:r>
+        <w:rPr>
+          <w:lang w:val="gl-ES"/>
+        </w:rPr>
+        <w:t>Framework</w:t>
+      </w:r>
+      <w:proofErr w:type="spellEnd"/>
+      <w:r>
+        <w:rPr>
+          <w:lang w:val="gl-ES"/>
+        </w:rPr>
+        <w:t xml:space="preserve">: </w:t>
+      </w:r>
+      <w:proofErr w:type="spellStart"/>
+      <w:r>
+        <w:rPr>
+          <w:lang w:val="gl-ES"/>
+        </w:rPr>
+        <w:t>Spring</w:t>
+      </w:r>
+      <w:proofErr w:type="spellEnd"/>
+      <w:r>
+        <w:rPr>
+          <w:lang w:val="gl-ES"/>
+        </w:rPr>
+        <w:t xml:space="preserve"> </w:t>
+      </w:r>
+      <w:proofErr w:type="spellStart"/>
+      <w:r>
+        <w:rPr>
+          <w:lang w:val="gl-ES"/>
+        </w:rPr>
+        <w:t>Boot</w:t>
+      </w:r>
+      <w:proofErr w:type="spellEnd"/>
+      <w:r>
+        <w:rPr>
+          <w:lang w:val="gl-ES"/>
+        </w:rPr>
+        <w:t xml:space="preserve"> 3.</w:t>
+      </w:r>
+    </w:p>
+    <w:p>
+      <w:pPr>
+        <w:pStyle w:val="Prrafodelista"/>
         <w:numPr>
           <w:ilvl w:val="0"/>
           <w:numId w:val="11"/>
@@ -1722,12 +1825,40 @@
         <w:rPr>
           <w:lang w:val="gl-ES"/>
         </w:rPr>
-        <w:t>Base de datos: H2 (embebida) / MySQL / PostgreSQL.</w:t>
-      </w:r>
-    </w:p>
-    <w:p>
-      <w:pPr>
-        <w:pStyle w:val="Pargrafodelista"/>
+        <w:t xml:space="preserve">Base de datos: H2 (embebida) / </w:t>
+      </w:r>
+      <w:proofErr w:type="spellStart"/>
+      <w:r>
+        <w:rPr>
+          <w:lang w:val="gl-ES"/>
+        </w:rPr>
+        <w:t>MySQL</w:t>
+      </w:r>
+      <w:proofErr w:type="spellEnd"/>
+      <w:r>
+        <w:rPr>
+          <w:lang w:val="gl-ES"/>
+        </w:rPr>
+        <w:t xml:space="preserve"> / </w:t>
+      </w:r>
+      <w:proofErr w:type="spellStart"/>
+      <w:r>
+        <w:rPr>
+          <w:lang w:val="gl-ES"/>
+        </w:rPr>
+        <w:t>PostgreSQL</w:t>
+      </w:r>
+      <w:proofErr w:type="spellEnd"/>
+      <w:r>
+        <w:rPr>
+          <w:lang w:val="gl-ES"/>
+        </w:rPr>
+        <w:t>.</w:t>
+      </w:r>
+    </w:p>
+    <w:p>
+      <w:pPr>
+        <w:pStyle w:val="Prrafodelista"/>
         <w:numPr>
           <w:ilvl w:val="0"/>
           <w:numId w:val="11"/>
@@ -1740,12 +1871,26 @@
         <w:rPr>
           <w:lang w:val="gl-ES"/>
         </w:rPr>
-        <w:t>ORM: Spring Data JPA.</w:t>
-      </w:r>
-    </w:p>
-    <w:p>
-      <w:pPr>
-        <w:pStyle w:val="Pargrafodelista"/>
+        <w:t xml:space="preserve">ORM: </w:t>
+      </w:r>
+      <w:proofErr w:type="spellStart"/>
+      <w:r>
+        <w:rPr>
+          <w:lang w:val="gl-ES"/>
+        </w:rPr>
+        <w:t>Spring</w:t>
+      </w:r>
+      <w:proofErr w:type="spellEnd"/>
+      <w:r>
+        <w:rPr>
+          <w:lang w:val="gl-ES"/>
+        </w:rPr>
+        <w:t xml:space="preserve"> Data JPA.</w:t>
+      </w:r>
+    </w:p>
+    <w:p>
+      <w:pPr>
+        <w:pStyle w:val="Prrafodelista"/>
         <w:numPr>
           <w:ilvl w:val="0"/>
           <w:numId w:val="11"/>
@@ -1758,12 +1903,40 @@
         <w:rPr>
           <w:lang w:val="gl-ES"/>
         </w:rPr>
-        <w:t>Autenticación: Spring Security + JWT.</w:t>
-      </w:r>
-    </w:p>
-    <w:p>
-      <w:pPr>
-        <w:pStyle w:val="Pargrafodelista"/>
+        <w:t xml:space="preserve">Autenticación: </w:t>
+      </w:r>
+      <w:proofErr w:type="spellStart"/>
+      <w:r>
+        <w:rPr>
+          <w:lang w:val="gl-ES"/>
+        </w:rPr>
+        <w:t>Spring</w:t>
+      </w:r>
+      <w:proofErr w:type="spellEnd"/>
+      <w:r>
+        <w:rPr>
+          <w:lang w:val="gl-ES"/>
+        </w:rPr>
+        <w:t xml:space="preserve"> </w:t>
+      </w:r>
+      <w:proofErr w:type="spellStart"/>
+      <w:r>
+        <w:rPr>
+          <w:lang w:val="gl-ES"/>
+        </w:rPr>
+        <w:t>Security</w:t>
+      </w:r>
+      <w:proofErr w:type="spellEnd"/>
+      <w:r>
+        <w:rPr>
+          <w:lang w:val="gl-ES"/>
+        </w:rPr>
+        <w:t xml:space="preserve"> + JWT.</w:t>
+      </w:r>
+    </w:p>
+    <w:p>
+      <w:pPr>
+        <w:pStyle w:val="Prrafodelista"/>
         <w:numPr>
           <w:ilvl w:val="0"/>
           <w:numId w:val="11"/>
@@ -1772,16 +1945,52 @@
           <w:lang w:val="gl-ES"/>
         </w:rPr>
       </w:pPr>
-      <w:r>
-        <w:rPr>
-          <w:lang w:val="gl-ES"/>
-        </w:rPr>
-        <w:t>Frontend para administradores: Thymeleaf + Bootstrap.</w:t>
-      </w:r>
-    </w:p>
-    <w:p>
-      <w:pPr>
-        <w:pStyle w:val="Pargrafodelista"/>
+      <w:proofErr w:type="spellStart"/>
+      <w:r>
+        <w:rPr>
+          <w:lang w:val="gl-ES"/>
+        </w:rPr>
+        <w:t>Frontend</w:t>
+      </w:r>
+      <w:proofErr w:type="spellEnd"/>
+      <w:r>
+        <w:rPr>
+          <w:lang w:val="gl-ES"/>
+        </w:rPr>
+        <w:t xml:space="preserve"> para administradores: </w:t>
+      </w:r>
+      <w:proofErr w:type="spellStart"/>
+      <w:r>
+        <w:rPr>
+          <w:lang w:val="gl-ES"/>
+        </w:rPr>
+        <w:t>Thymeleaf</w:t>
+      </w:r>
+      <w:proofErr w:type="spellEnd"/>
+      <w:r>
+        <w:rPr>
+          <w:lang w:val="gl-ES"/>
+        </w:rPr>
+        <w:t xml:space="preserve"> + </w:t>
+      </w:r>
+      <w:proofErr w:type="spellStart"/>
+      <w:r>
+        <w:rPr>
+          <w:lang w:val="gl-ES"/>
+        </w:rPr>
+        <w:t>Bootstrap</w:t>
+      </w:r>
+      <w:proofErr w:type="spellEnd"/>
+      <w:r>
+        <w:rPr>
+          <w:lang w:val="gl-ES"/>
+        </w:rPr>
+        <w:t>.</w:t>
+      </w:r>
+    </w:p>
+    <w:p>
+      <w:pPr>
+        <w:pStyle w:val="Prrafodelista"/>
         <w:numPr>
           <w:ilvl w:val="0"/>
           <w:numId w:val="11"/>
@@ -1794,12 +2003,40 @@
         <w:rPr>
           <w:lang w:val="gl-ES"/>
         </w:rPr>
-        <w:t>Ferramentas de documentación: Swagger, Postman.</w:t>
-      </w:r>
-    </w:p>
-    <w:p>
-      <w:pPr>
-        <w:pStyle w:val="Pargrafodelista"/>
+        <w:t xml:space="preserve">Ferramentas de documentación: </w:t>
+      </w:r>
+      <w:proofErr w:type="spellStart"/>
+      <w:r>
+        <w:rPr>
+          <w:lang w:val="gl-ES"/>
+        </w:rPr>
+        <w:t>Swagger</w:t>
+      </w:r>
+      <w:proofErr w:type="spellEnd"/>
+      <w:r>
+        <w:rPr>
+          <w:lang w:val="gl-ES"/>
+        </w:rPr>
+        <w:t xml:space="preserve">, </w:t>
+      </w:r>
+      <w:proofErr w:type="spellStart"/>
+      <w:r>
+        <w:rPr>
+          <w:lang w:val="gl-ES"/>
+        </w:rPr>
+        <w:t>Postman</w:t>
+      </w:r>
+      <w:proofErr w:type="spellEnd"/>
+      <w:r>
+        <w:rPr>
+          <w:lang w:val="gl-ES"/>
+        </w:rPr>
+        <w:t>.</w:t>
+      </w:r>
+    </w:p>
+    <w:p>
+      <w:pPr>
+        <w:pStyle w:val="Prrafodelista"/>
         <w:numPr>
           <w:ilvl w:val="0"/>
           <w:numId w:val="11"/>
@@ -1812,7 +2049,21 @@
         <w:rPr>
           <w:lang w:val="gl-ES"/>
         </w:rPr>
-        <w:t>Xestión de dependencias: Maven.</w:t>
+        <w:t xml:space="preserve">Xestión de dependencias: </w:t>
+      </w:r>
+      <w:proofErr w:type="spellStart"/>
+      <w:r>
+        <w:rPr>
+          <w:lang w:val="gl-ES"/>
+        </w:rPr>
+        <w:t>Maven</w:t>
+      </w:r>
+      <w:proofErr w:type="spellEnd"/>
+      <w:r>
+        <w:rPr>
+          <w:lang w:val="gl-ES"/>
+        </w:rPr>
+        <w:t>.</w:t>
       </w:r>
     </w:p>
     <w:p>
@@ -1830,7 +2081,7 @@
     </w:p>
     <w:p>
       <w:pPr>
-        <w:pStyle w:val="Pargrafodelista"/>
+        <w:pStyle w:val="Prrafodelista"/>
         <w:numPr>
           <w:ilvl w:val="0"/>
           <w:numId w:val="12"/>
@@ -1843,12 +2094,40 @@
         <w:rPr>
           <w:lang w:val="gl-ES"/>
         </w:rPr>
-        <w:t>IDE recomendado (IntelliJ, Eclipse, VS Code).</w:t>
-      </w:r>
-    </w:p>
-    <w:p>
-      <w:pPr>
-        <w:pStyle w:val="Pargrafodelista"/>
+        <w:t>IDE recomendado (</w:t>
+      </w:r>
+      <w:proofErr w:type="spellStart"/>
+      <w:r>
+        <w:rPr>
+          <w:lang w:val="gl-ES"/>
+        </w:rPr>
+        <w:t>IntelliJ</w:t>
+      </w:r>
+      <w:proofErr w:type="spellEnd"/>
+      <w:r>
+        <w:rPr>
+          <w:lang w:val="gl-ES"/>
+        </w:rPr>
+        <w:t xml:space="preserve">, Eclipse, VS </w:t>
+      </w:r>
+      <w:proofErr w:type="spellStart"/>
+      <w:r>
+        <w:rPr>
+          <w:lang w:val="gl-ES"/>
+        </w:rPr>
+        <w:t>Code</w:t>
+      </w:r>
+      <w:proofErr w:type="spellEnd"/>
+      <w:r>
+        <w:rPr>
+          <w:lang w:val="gl-ES"/>
+        </w:rPr>
+        <w:t>).</w:t>
+      </w:r>
+    </w:p>
+    <w:p>
+      <w:pPr>
+        <w:pStyle w:val="Prrafodelista"/>
         <w:numPr>
           <w:ilvl w:val="0"/>
           <w:numId w:val="12"/>
@@ -1861,8 +2140,72 @@
         <w:rPr>
           <w:lang w:val="gl-ES"/>
         </w:rPr>
-        <w:t>Como executar a aplicación (mvn clean package, java -jar</w:t>
-      </w:r>
+        <w:t>Como executar a aplicación (</w:t>
+      </w:r>
+      <w:proofErr w:type="spellStart"/>
+      <w:r>
+        <w:rPr>
+          <w:lang w:val="gl-ES"/>
+        </w:rPr>
+        <w:t>mvn</w:t>
+      </w:r>
+      <w:proofErr w:type="spellEnd"/>
+      <w:r>
+        <w:rPr>
+          <w:lang w:val="gl-ES"/>
+        </w:rPr>
+        <w:t xml:space="preserve"> </w:t>
+      </w:r>
+      <w:proofErr w:type="spellStart"/>
+      <w:r>
+        <w:rPr>
+          <w:lang w:val="gl-ES"/>
+        </w:rPr>
+        <w:t>clean</w:t>
+      </w:r>
+      <w:proofErr w:type="spellEnd"/>
+      <w:r>
+        <w:rPr>
+          <w:lang w:val="gl-ES"/>
+        </w:rPr>
+        <w:t xml:space="preserve"> </w:t>
+      </w:r>
+      <w:proofErr w:type="spellStart"/>
+      <w:r>
+        <w:rPr>
+          <w:lang w:val="gl-ES"/>
+        </w:rPr>
+        <w:t>package</w:t>
+      </w:r>
+      <w:proofErr w:type="spellEnd"/>
+      <w:r>
+        <w:rPr>
+          <w:lang w:val="gl-ES"/>
+        </w:rPr>
+        <w:t xml:space="preserve">, </w:t>
+      </w:r>
+      <w:proofErr w:type="spellStart"/>
+      <w:r>
+        <w:rPr>
+          <w:lang w:val="gl-ES"/>
+        </w:rPr>
+        <w:t>java</w:t>
+      </w:r>
+      <w:proofErr w:type="spellEnd"/>
+      <w:r>
+        <w:rPr>
+          <w:lang w:val="gl-ES"/>
+        </w:rPr>
+        <w:t xml:space="preserve"> -</w:t>
+      </w:r>
+      <w:proofErr w:type="spellStart"/>
+      <w:r>
+        <w:rPr>
+          <w:lang w:val="gl-ES"/>
+        </w:rPr>
+        <w:t>jar</w:t>
+      </w:r>
+      <w:proofErr w:type="spellEnd"/>
       <w:r>
         <w:rPr>
           <w:lang w:val="gl-ES"/>
@@ -1890,7 +2233,7 @@
           <w:lang w:val="gl-ES"/>
         </w:rPr>
       </w:pPr>
-      <w:bookmarkStart w:id="3" w:name="_Toc189548786"/>
+      <w:bookmarkStart w:id="4" w:name="_Toc189548786"/>
       <w:r>
         <w:rPr>
           <w:lang w:val="gl-ES"/>
@@ -1901,26 +2244,76 @@
         <w:rPr>
           <w:lang w:val="gl-ES"/>
         </w:rPr>
-        <w:t xml:space="preserve"> Deseño do Backend – API REST con Spring Boot</w:t>
-      </w:r>
-      <w:bookmarkEnd w:id="3"/>
-    </w:p>
-    <w:p>
-      <w:pPr>
-        <w:rPr>
-          <w:lang w:val="gl-ES"/>
-        </w:rPr>
-      </w:pPr>
-      <w:r>
-        <w:rPr>
-          <w:lang w:val="gl-ES"/>
-        </w:rPr>
-        <w:t>Explicación da arquitectura do backend:</w:t>
-      </w:r>
-    </w:p>
-    <w:p>
-      <w:pPr>
-        <w:pStyle w:val="Pargrafodelista"/>
+        <w:t xml:space="preserve"> Deseño do </w:t>
+      </w:r>
+      <w:proofErr w:type="spellStart"/>
+      <w:r>
+        <w:rPr>
+          <w:lang w:val="gl-ES"/>
+        </w:rPr>
+        <w:t>Backend</w:t>
+      </w:r>
+      <w:proofErr w:type="spellEnd"/>
+      <w:r>
+        <w:rPr>
+          <w:lang w:val="gl-ES"/>
+        </w:rPr>
+        <w:t xml:space="preserve"> – API REST con </w:t>
+      </w:r>
+      <w:proofErr w:type="spellStart"/>
+      <w:r>
+        <w:rPr>
+          <w:lang w:val="gl-ES"/>
+        </w:rPr>
+        <w:t>Spring</w:t>
+      </w:r>
+      <w:proofErr w:type="spellEnd"/>
+      <w:r>
+        <w:rPr>
+          <w:lang w:val="gl-ES"/>
+        </w:rPr>
+        <w:t xml:space="preserve"> </w:t>
+      </w:r>
+      <w:proofErr w:type="spellStart"/>
+      <w:r>
+        <w:rPr>
+          <w:lang w:val="gl-ES"/>
+        </w:rPr>
+        <w:t>Boot</w:t>
+      </w:r>
+      <w:bookmarkEnd w:id="4"/>
+      <w:proofErr w:type="spellEnd"/>
+    </w:p>
+    <w:p>
+      <w:pPr>
+        <w:rPr>
+          <w:lang w:val="gl-ES"/>
+        </w:rPr>
+      </w:pPr>
+      <w:r>
+        <w:rPr>
+          <w:lang w:val="gl-ES"/>
+        </w:rPr>
+        <w:t xml:space="preserve">Explicación da arquitectura do </w:t>
+      </w:r>
+      <w:proofErr w:type="spellStart"/>
+      <w:r>
+        <w:rPr>
+          <w:lang w:val="gl-ES"/>
+        </w:rPr>
+        <w:t>backend</w:t>
+      </w:r>
+      <w:proofErr w:type="spellEnd"/>
+      <w:r>
+        <w:rPr>
+          <w:lang w:val="gl-ES"/>
+        </w:rPr>
+        <w:t>:</w:t>
+      </w:r>
+    </w:p>
+    <w:p>
+      <w:pPr>
+        <w:pStyle w:val="Prrafodelista"/>
         <w:numPr>
           <w:ilvl w:val="0"/>
           <w:numId w:val="13"/>
@@ -1933,12 +2326,40 @@
         <w:rPr>
           <w:lang w:val="gl-ES"/>
         </w:rPr>
-        <w:t>Estrutura do proxecto en Spring Boot (paquetes e clases principais).</w:t>
-      </w:r>
-    </w:p>
-    <w:p>
-      <w:pPr>
-        <w:pStyle w:val="Pargrafodelista"/>
+        <w:t xml:space="preserve">Estrutura do proxecto en </w:t>
+      </w:r>
+      <w:proofErr w:type="spellStart"/>
+      <w:r>
+        <w:rPr>
+          <w:lang w:val="gl-ES"/>
+        </w:rPr>
+        <w:t>Spring</w:t>
+      </w:r>
+      <w:proofErr w:type="spellEnd"/>
+      <w:r>
+        <w:rPr>
+          <w:lang w:val="gl-ES"/>
+        </w:rPr>
+        <w:t xml:space="preserve"> </w:t>
+      </w:r>
+      <w:proofErr w:type="spellStart"/>
+      <w:r>
+        <w:rPr>
+          <w:lang w:val="gl-ES"/>
+        </w:rPr>
+        <w:t>Boot</w:t>
+      </w:r>
+      <w:proofErr w:type="spellEnd"/>
+      <w:r>
+        <w:rPr>
+          <w:lang w:val="gl-ES"/>
+        </w:rPr>
+        <w:t xml:space="preserve"> (paquetes e clases principais).</w:t>
+      </w:r>
+    </w:p>
+    <w:p>
+      <w:pPr>
+        <w:pStyle w:val="Prrafodelista"/>
         <w:numPr>
           <w:ilvl w:val="0"/>
           <w:numId w:val="13"/>
@@ -1956,7 +2377,7 @@
     </w:p>
     <w:p>
       <w:pPr>
-        <w:pStyle w:val="Pargrafodelista"/>
+        <w:pStyle w:val="Prrafodelista"/>
         <w:numPr>
           <w:ilvl w:val="0"/>
           <w:numId w:val="13"/>
@@ -1965,11 +2386,19 @@
           <w:lang w:val="gl-ES"/>
         </w:rPr>
       </w:pPr>
-      <w:r>
-        <w:rPr>
-          <w:lang w:val="gl-ES"/>
-        </w:rPr>
-        <w:t>Implementación de CRUD con exemplos de código.</w:t>
+      <w:proofErr w:type="spellStart"/>
+      <w:r>
+        <w:rPr>
+          <w:lang w:val="gl-ES"/>
+        </w:rPr>
+        <w:t>Implementación</w:t>
+      </w:r>
+      <w:proofErr w:type="spellEnd"/>
+      <w:r>
+        <w:rPr>
+          <w:lang w:val="gl-ES"/>
+        </w:rPr>
+        <w:t xml:space="preserve"> de CRUD con exemplos de código.</w:t>
       </w:r>
     </w:p>
     <w:p>
@@ -1993,7 +2422,7 @@
           <w:lang w:val="gl-ES"/>
         </w:rPr>
       </w:pPr>
-      <w:bookmarkStart w:id="4" w:name="_Toc189548787"/>
+      <w:bookmarkStart w:id="5" w:name="_Toc189548787"/>
       <w:r>
         <w:rPr>
           <w:lang w:val="gl-ES"/>
@@ -2001,13 +2430,21 @@
         <w:lastRenderedPageBreak/>
         <w:t xml:space="preserve">5. </w:t>
       </w:r>
-      <w:r>
-        <w:rPr>
-          <w:lang w:val="gl-ES"/>
-        </w:rPr>
-        <w:t>Implementación de Autenticación e Seguridade</w:t>
-      </w:r>
-      <w:bookmarkEnd w:id="4"/>
+      <w:proofErr w:type="spellStart"/>
+      <w:r>
+        <w:rPr>
+          <w:lang w:val="gl-ES"/>
+        </w:rPr>
+        <w:t>Implementación</w:t>
+      </w:r>
+      <w:proofErr w:type="spellEnd"/>
+      <w:r>
+        <w:rPr>
+          <w:lang w:val="gl-ES"/>
+        </w:rPr>
+        <w:t xml:space="preserve"> de Autenticación e Seguridade</w:t>
+      </w:r>
+      <w:bookmarkEnd w:id="5"/>
     </w:p>
     <w:p>
       <w:pPr>
@@ -2024,7 +2461,7 @@
     </w:p>
     <w:p>
       <w:pPr>
-        <w:pStyle w:val="Pargrafodelista"/>
+        <w:pStyle w:val="Prrafodelista"/>
         <w:numPr>
           <w:ilvl w:val="0"/>
           <w:numId w:val="14"/>
@@ -2042,7 +2479,7 @@
     </w:p>
     <w:p>
       <w:pPr>
-        <w:pStyle w:val="Pargrafodelista"/>
+        <w:pStyle w:val="Prrafodelista"/>
         <w:numPr>
           <w:ilvl w:val="0"/>
           <w:numId w:val="14"/>
@@ -2055,12 +2492,26 @@
         <w:rPr>
           <w:lang w:val="gl-ES"/>
         </w:rPr>
-        <w:t>Protección de endpoints con roles (USER, ADMIN).</w:t>
-      </w:r>
-    </w:p>
-    <w:p>
-      <w:pPr>
-        <w:pStyle w:val="Pargrafodelista"/>
+        <w:t xml:space="preserve">Protección de </w:t>
+      </w:r>
+      <w:proofErr w:type="spellStart"/>
+      <w:r>
+        <w:rPr>
+          <w:lang w:val="gl-ES"/>
+        </w:rPr>
+        <w:t>endpoints</w:t>
+      </w:r>
+      <w:proofErr w:type="spellEnd"/>
+      <w:r>
+        <w:rPr>
+          <w:lang w:val="gl-ES"/>
+        </w:rPr>
+        <w:t xml:space="preserve"> con roles (USER, ADMIN).</w:t>
+      </w:r>
+    </w:p>
+    <w:p>
+      <w:pPr>
+        <w:pStyle w:val="Prrafodelista"/>
         <w:numPr>
           <w:ilvl w:val="0"/>
           <w:numId w:val="14"/>
@@ -2069,11 +2520,33 @@
           <w:lang w:val="gl-ES"/>
         </w:rPr>
       </w:pPr>
-      <w:r>
-        <w:rPr>
-          <w:lang w:val="gl-ES"/>
-        </w:rPr>
-        <w:t>Encriptación de contrasinais con BCrypt.</w:t>
+      <w:proofErr w:type="spellStart"/>
+      <w:r>
+        <w:rPr>
+          <w:lang w:val="gl-ES"/>
+        </w:rPr>
+        <w:t>Encriptación</w:t>
+      </w:r>
+      <w:proofErr w:type="spellEnd"/>
+      <w:r>
+        <w:rPr>
+          <w:lang w:val="gl-ES"/>
+        </w:rPr>
+        <w:t xml:space="preserve"> de contrasinais con </w:t>
+      </w:r>
+      <w:proofErr w:type="spellStart"/>
+      <w:r>
+        <w:rPr>
+          <w:lang w:val="gl-ES"/>
+        </w:rPr>
+        <w:t>BCrypt</w:t>
+      </w:r>
+      <w:proofErr w:type="spellEnd"/>
+      <w:r>
+        <w:rPr>
+          <w:lang w:val="gl-ES"/>
+        </w:rPr>
+        <w:t>.</w:t>
       </w:r>
     </w:p>
     <w:p>
@@ -2090,7 +2563,7 @@
           <w:lang w:val="gl-ES"/>
         </w:rPr>
       </w:pPr>
-      <w:bookmarkStart w:id="5" w:name="_Toc189548788"/>
+      <w:bookmarkStart w:id="6" w:name="_Toc189548788"/>
       <w:r>
         <w:rPr>
           <w:lang w:val="gl-ES"/>
@@ -2101,26 +2574,62 @@
         <w:rPr>
           <w:lang w:val="gl-ES"/>
         </w:rPr>
-        <w:t>Desenvolvemento do Backend con Thymeleaf</w:t>
-      </w:r>
-      <w:bookmarkEnd w:id="5"/>
-    </w:p>
-    <w:p>
-      <w:pPr>
-        <w:rPr>
-          <w:lang w:val="gl-ES"/>
-        </w:rPr>
-      </w:pPr>
-      <w:r>
-        <w:rPr>
-          <w:lang w:val="gl-ES"/>
-        </w:rPr>
-        <w:t>Explicación do panel de administración con Thymeleaf:</w:t>
-      </w:r>
-    </w:p>
-    <w:p>
-      <w:pPr>
-        <w:pStyle w:val="Pargrafodelista"/>
+        <w:t xml:space="preserve">Desenvolvemento do </w:t>
+      </w:r>
+      <w:proofErr w:type="spellStart"/>
+      <w:r>
+        <w:rPr>
+          <w:lang w:val="gl-ES"/>
+        </w:rPr>
+        <w:t>Backend</w:t>
+      </w:r>
+      <w:proofErr w:type="spellEnd"/>
+      <w:r>
+        <w:rPr>
+          <w:lang w:val="gl-ES"/>
+        </w:rPr>
+        <w:t xml:space="preserve"> con </w:t>
+      </w:r>
+      <w:proofErr w:type="spellStart"/>
+      <w:r>
+        <w:rPr>
+          <w:lang w:val="gl-ES"/>
+        </w:rPr>
+        <w:t>Thymeleaf</w:t>
+      </w:r>
+      <w:bookmarkEnd w:id="6"/>
+      <w:proofErr w:type="spellEnd"/>
+    </w:p>
+    <w:p>
+      <w:pPr>
+        <w:rPr>
+          <w:lang w:val="gl-ES"/>
+        </w:rPr>
+      </w:pPr>
+      <w:r>
+        <w:rPr>
+          <w:lang w:val="gl-ES"/>
+        </w:rPr>
+        <w:t xml:space="preserve">Explicación do panel de administración con </w:t>
+      </w:r>
+      <w:proofErr w:type="spellStart"/>
+      <w:r>
+        <w:rPr>
+          <w:lang w:val="gl-ES"/>
+        </w:rPr>
+        <w:t>Thymeleaf</w:t>
+      </w:r>
+      <w:proofErr w:type="spellEnd"/>
+      <w:r>
+        <w:rPr>
+          <w:lang w:val="gl-ES"/>
+        </w:rPr>
+        <w:t>:</w:t>
+      </w:r>
+    </w:p>
+    <w:p>
+      <w:pPr>
+        <w:pStyle w:val="Prrafodelista"/>
         <w:numPr>
           <w:ilvl w:val="0"/>
           <w:numId w:val="15"/>
@@ -2133,12 +2642,26 @@
         <w:rPr>
           <w:lang w:val="gl-ES"/>
         </w:rPr>
-        <w:t>Vistas e plantillas HTML.</w:t>
-      </w:r>
-    </w:p>
-    <w:p>
-      <w:pPr>
-        <w:pStyle w:val="Pargrafodelista"/>
+        <w:t xml:space="preserve">Vistas e </w:t>
+      </w:r>
+      <w:proofErr w:type="spellStart"/>
+      <w:r>
+        <w:rPr>
+          <w:lang w:val="gl-ES"/>
+        </w:rPr>
+        <w:t>plantillas</w:t>
+      </w:r>
+      <w:proofErr w:type="spellEnd"/>
+      <w:r>
+        <w:rPr>
+          <w:lang w:val="gl-ES"/>
+        </w:rPr>
+        <w:t xml:space="preserve"> HTML.</w:t>
+      </w:r>
+    </w:p>
+    <w:p>
+      <w:pPr>
+        <w:pStyle w:val="Prrafodelista"/>
         <w:numPr>
           <w:ilvl w:val="0"/>
           <w:numId w:val="15"/>
@@ -2156,7 +2679,7 @@
     </w:p>
     <w:p>
       <w:pPr>
-        <w:pStyle w:val="Pargrafodelista"/>
+        <w:pStyle w:val="Prrafodelista"/>
         <w:numPr>
           <w:ilvl w:val="0"/>
           <w:numId w:val="15"/>
@@ -2169,7 +2692,21 @@
         <w:rPr>
           <w:lang w:val="gl-ES"/>
         </w:rPr>
-        <w:t>Controladores MVC e servizos para a web.</w:t>
+        <w:t xml:space="preserve">Controladores MVC e servizos para a </w:t>
+      </w:r>
+      <w:proofErr w:type="spellStart"/>
+      <w:r>
+        <w:rPr>
+          <w:lang w:val="gl-ES"/>
+        </w:rPr>
+        <w:t>web</w:t>
+      </w:r>
+      <w:proofErr w:type="spellEnd"/>
+      <w:r>
+        <w:rPr>
+          <w:lang w:val="gl-ES"/>
+        </w:rPr>
+        <w:t>.</w:t>
       </w:r>
     </w:p>
     <w:p>
@@ -2186,7 +2723,7 @@
           <w:lang w:val="gl-ES"/>
         </w:rPr>
       </w:pPr>
-      <w:bookmarkStart w:id="6" w:name="_Toc189548789"/>
+      <w:bookmarkStart w:id="7" w:name="_Toc189548789"/>
       <w:r>
         <w:rPr>
           <w:lang w:val="gl-ES"/>
@@ -2197,26 +2734,84 @@
         <w:rPr>
           <w:lang w:val="gl-ES"/>
         </w:rPr>
-        <w:t>Documentación da API e Probas en Postman</w:t>
-      </w:r>
-      <w:bookmarkEnd w:id="6"/>
-    </w:p>
-    <w:p>
-      <w:pPr>
-        <w:rPr>
-          <w:lang w:val="gl-ES"/>
-        </w:rPr>
-      </w:pPr>
-      <w:r>
-        <w:rPr>
-          <w:lang w:val="gl-ES"/>
-        </w:rPr>
-        <w:t>Incluir exemplos de endpoints documentados con Swagger e Postman:</w:t>
-      </w:r>
-    </w:p>
-    <w:p>
-      <w:pPr>
-        <w:pStyle w:val="Pargrafodelista"/>
+        <w:t xml:space="preserve">Documentación da API e Probas en </w:t>
+      </w:r>
+      <w:proofErr w:type="spellStart"/>
+      <w:r>
+        <w:rPr>
+          <w:lang w:val="gl-ES"/>
+        </w:rPr>
+        <w:t>Postman</w:t>
+      </w:r>
+      <w:bookmarkEnd w:id="7"/>
+      <w:proofErr w:type="spellEnd"/>
+    </w:p>
+    <w:p>
+      <w:pPr>
+        <w:rPr>
+          <w:lang w:val="gl-ES"/>
+        </w:rPr>
+      </w:pPr>
+      <w:proofErr w:type="spellStart"/>
+      <w:r>
+        <w:rPr>
+          <w:lang w:val="gl-ES"/>
+        </w:rPr>
+        <w:t>Incluir</w:t>
+      </w:r>
+      <w:proofErr w:type="spellEnd"/>
+      <w:r>
+        <w:rPr>
+          <w:lang w:val="gl-ES"/>
+        </w:rPr>
+        <w:t xml:space="preserve"> exemplos de </w:t>
+      </w:r>
+      <w:proofErr w:type="spellStart"/>
+      <w:r>
+        <w:rPr>
+          <w:lang w:val="gl-ES"/>
+        </w:rPr>
+        <w:t>endpoints</w:t>
+      </w:r>
+      <w:proofErr w:type="spellEnd"/>
+      <w:r>
+        <w:rPr>
+          <w:lang w:val="gl-ES"/>
+        </w:rPr>
+        <w:t xml:space="preserve"> documentados con </w:t>
+      </w:r>
+      <w:proofErr w:type="spellStart"/>
+      <w:r>
+        <w:rPr>
+          <w:lang w:val="gl-ES"/>
+        </w:rPr>
+        <w:t>Swagger</w:t>
+      </w:r>
+      <w:proofErr w:type="spellEnd"/>
+      <w:r>
+        <w:rPr>
+          <w:lang w:val="gl-ES"/>
+        </w:rPr>
+        <w:t xml:space="preserve"> e </w:t>
+      </w:r>
+      <w:proofErr w:type="spellStart"/>
+      <w:r>
+        <w:rPr>
+          <w:lang w:val="gl-ES"/>
+        </w:rPr>
+        <w:t>Postman</w:t>
+      </w:r>
+      <w:proofErr w:type="spellEnd"/>
+      <w:r>
+        <w:rPr>
+          <w:lang w:val="gl-ES"/>
+        </w:rPr>
+        <w:t>:</w:t>
+      </w:r>
+    </w:p>
+    <w:p>
+      <w:pPr>
+        <w:pStyle w:val="Prrafodelista"/>
         <w:numPr>
           <w:ilvl w:val="0"/>
           <w:numId w:val="16"/>
@@ -2229,12 +2824,26 @@
         <w:rPr>
           <w:lang w:val="gl-ES"/>
         </w:rPr>
-        <w:t>Capturas de Swagger UI.</w:t>
-      </w:r>
-    </w:p>
-    <w:p>
-      <w:pPr>
-        <w:pStyle w:val="Pargrafodelista"/>
+        <w:t xml:space="preserve">Capturas de </w:t>
+      </w:r>
+      <w:proofErr w:type="spellStart"/>
+      <w:r>
+        <w:rPr>
+          <w:lang w:val="gl-ES"/>
+        </w:rPr>
+        <w:t>Swagger</w:t>
+      </w:r>
+      <w:proofErr w:type="spellEnd"/>
+      <w:r>
+        <w:rPr>
+          <w:lang w:val="gl-ES"/>
+        </w:rPr>
+        <w:t xml:space="preserve"> UI.</w:t>
+      </w:r>
+    </w:p>
+    <w:p>
+      <w:pPr>
+        <w:pStyle w:val="Prrafodelista"/>
         <w:numPr>
           <w:ilvl w:val="0"/>
           <w:numId w:val="16"/>
@@ -2247,7 +2856,21 @@
         <w:rPr>
           <w:lang w:val="gl-ES"/>
         </w:rPr>
-        <w:t>Explicación da colección de Postman e exemplos de respostas.</w:t>
+        <w:t xml:space="preserve">Explicación da colección de </w:t>
+      </w:r>
+      <w:proofErr w:type="spellStart"/>
+      <w:r>
+        <w:rPr>
+          <w:lang w:val="gl-ES"/>
+        </w:rPr>
+        <w:t>Postman</w:t>
+      </w:r>
+      <w:proofErr w:type="spellEnd"/>
+      <w:r>
+        <w:rPr>
+          <w:lang w:val="gl-ES"/>
+        </w:rPr>
+        <w:t xml:space="preserve"> e exemplos de respostas.</w:t>
       </w:r>
     </w:p>
     <w:p>
@@ -2264,7 +2887,7 @@
           <w:lang w:val="gl-ES"/>
         </w:rPr>
       </w:pPr>
-      <w:bookmarkStart w:id="7" w:name="_Toc189548790"/>
+      <w:bookmarkStart w:id="8" w:name="_Toc189548790"/>
       <w:r>
         <w:rPr>
           <w:rFonts w:ascii="Segoe UI Emoji" w:hAnsi="Segoe UI Emoji" w:cs="Segoe UI Emoji"/>
@@ -2278,7 +2901,7 @@
         </w:rPr>
         <w:t>Conclusións e Valoración Persoal</w:t>
       </w:r>
-      <w:bookmarkEnd w:id="7"/>
+      <w:bookmarkEnd w:id="8"/>
     </w:p>
     <w:p>
       <w:pPr>
@@ -2295,7 +2918,7 @@
     </w:p>
     <w:p>
       <w:pPr>
-        <w:pStyle w:val="Pargrafodelista"/>
+        <w:pStyle w:val="Prrafodelista"/>
         <w:numPr>
           <w:ilvl w:val="0"/>
           <w:numId w:val="17"/>
@@ -2313,7 +2936,7 @@
     </w:p>
     <w:p>
       <w:pPr>
-        <w:pStyle w:val="Pargrafodelista"/>
+        <w:pStyle w:val="Prrafodelista"/>
         <w:numPr>
           <w:ilvl w:val="0"/>
           <w:numId w:val="17"/>
@@ -2331,7 +2954,7 @@
     </w:p>
     <w:p>
       <w:pPr>
-        <w:pStyle w:val="Pargrafodelista"/>
+        <w:pStyle w:val="Prrafodelista"/>
         <w:numPr>
           <w:ilvl w:val="0"/>
           <w:numId w:val="17"/>
@@ -2344,7 +2967,35 @@
         <w:rPr>
           <w:lang w:val="gl-ES"/>
         </w:rPr>
-        <w:t>Opinión sobre o uso de Spring Boot e das súas tecnoloxías.</w:t>
+        <w:t xml:space="preserve">Opinión sobre o uso de </w:t>
+      </w:r>
+      <w:proofErr w:type="spellStart"/>
+      <w:r>
+        <w:rPr>
+          <w:lang w:val="gl-ES"/>
+        </w:rPr>
+        <w:t>Spring</w:t>
+      </w:r>
+      <w:proofErr w:type="spellEnd"/>
+      <w:r>
+        <w:rPr>
+          <w:lang w:val="gl-ES"/>
+        </w:rPr>
+        <w:t xml:space="preserve"> </w:t>
+      </w:r>
+      <w:proofErr w:type="spellStart"/>
+      <w:r>
+        <w:rPr>
+          <w:lang w:val="gl-ES"/>
+        </w:rPr>
+        <w:t>Boot</w:t>
+      </w:r>
+      <w:proofErr w:type="spellEnd"/>
+      <w:r>
+        <w:rPr>
+          <w:lang w:val="gl-ES"/>
+        </w:rPr>
+        <w:t xml:space="preserve"> e das súas tecnoloxías.</w:t>
       </w:r>
     </w:p>
     <w:p>
@@ -2361,7 +3012,7 @@
           <w:lang w:val="gl-ES"/>
         </w:rPr>
       </w:pPr>
-      <w:bookmarkStart w:id="8" w:name="_Toc189548791"/>
+      <w:bookmarkStart w:id="9" w:name="_Toc189548791"/>
       <w:r>
         <w:rPr>
           <w:lang w:val="gl-ES"/>
@@ -2380,7 +3031,7 @@
         </w:rPr>
         <w:t>Anexos (Opcional)</w:t>
       </w:r>
-      <w:bookmarkEnd w:id="8"/>
+      <w:bookmarkEnd w:id="9"/>
     </w:p>
     <w:p>
       <w:pPr>
@@ -2397,7 +3048,7 @@
     </w:p>
     <w:p>
       <w:pPr>
-        <w:pStyle w:val="Pargrafodelista"/>
+        <w:pStyle w:val="Prrafodelista"/>
         <w:numPr>
           <w:ilvl w:val="0"/>
           <w:numId w:val="18"/>
@@ -2415,7 +3066,7 @@
     </w:p>
     <w:p>
       <w:pPr>
-        <w:pStyle w:val="Pargrafodelista"/>
+        <w:pStyle w:val="Prrafodelista"/>
         <w:numPr>
           <w:ilvl w:val="0"/>
           <w:numId w:val="18"/>
@@ -2433,7 +3084,7 @@
     </w:p>
     <w:p>
       <w:pPr>
-        <w:pStyle w:val="Pargrafodelista"/>
+        <w:pStyle w:val="Prrafodelista"/>
         <w:numPr>
           <w:ilvl w:val="0"/>
           <w:numId w:val="18"/>
@@ -2452,7 +3103,21 @@
         <w:rPr>
           <w:lang w:val="gl-ES"/>
         </w:rPr>
-        <w:t>de despliegue en un servidor.</w:t>
+        <w:t xml:space="preserve">de </w:t>
+      </w:r>
+      <w:proofErr w:type="spellStart"/>
+      <w:r>
+        <w:rPr>
+          <w:lang w:val="gl-ES"/>
+        </w:rPr>
+        <w:t>despliegue</w:t>
+      </w:r>
+      <w:proofErr w:type="spellEnd"/>
+      <w:r>
+        <w:rPr>
+          <w:lang w:val="gl-ES"/>
+        </w:rPr>
+        <w:t xml:space="preserve"> en un servidor.</w:t>
       </w:r>
     </w:p>
     <w:sectPr>
@@ -2471,7 +3136,7 @@
 </file>
 
 <file path=word/endnotes.xml><?xml version="1.0" encoding="utf-8"?>
-<w:endnotes xmlns:wpc="http://schemas.microsoft.com/office/word/2010/wordprocessingCanvas" xmlns:cx="http://schemas.microsoft.com/office/drawing/2014/chartex" xmlns:cx1="http://schemas.microsoft.com/office/drawing/2015/9/8/chartex" xmlns:cx2="http://schemas.microsoft.com/office/drawing/2015/10/21/chartex" xmlns:cx3="http://schemas.microsoft.com/office/drawing/2016/5/9/chartex" xmlns:cx4="http://schemas.microsoft.com/office/drawing/2016/5/10/chartex" xmlns:cx5="http://schemas.microsoft.com/office/drawing/2016/5/11/chartex" xmlns:cx6="http://schemas.microsoft.com/office/drawing/2016/5/12/chartex" xmlns:cx7="http://schemas.microsoft.com/office/drawing/2016/5/13/chartex" xmlns:cx8="http://schemas.microsoft.com/office/drawing/2016/5/14/chartex" xmlns:mc="http://schemas.openxmlformats.org/markup-compatibility/2006" xmlns:aink="http://schemas.microsoft.com/office/drawing/2016/ink" xmlns:am3d="http://schemas.microsoft.com/office/drawing/2017/model3d" xmlns:o="urn:schemas-microsoft-com:office:office" xmlns:oel="http://schemas.microsoft.com/office/2019/extlst" xmlns:r="http://schemas.openxmlformats.org/officeDocument/2006/relationships" xmlns:m="http://schemas.openxmlformats.org/officeDocument/2006/math" xmlns:v="urn:schemas-microsoft-com:vml" xmlns:wp14="http://schemas.microsoft.com/office/word/2010/wordprocessingDrawing" xmlns:wp="http://schemas.openxmlformats.org/drawingml/2006/wordprocessingDrawing" xmlns:w10="urn:schemas-microsoft-com:office:word" xmlns:w="http://schemas.openxmlformats.org/wordprocessingml/2006/main" xmlns:w14="http://schemas.microsoft.com/office/word/2010/wordml" xmlns:w15="http://schemas.microsoft.com/office/word/2012/wordml" xmlns:w16cex="http://schemas.microsoft.com/office/word/2018/wordml/cex" xmlns:w16cid="http://schemas.microsoft.com/office/word/2016/wordml/cid" xmlns:w16="http://schemas.microsoft.com/office/word/2018/wordml" xmlns:w16du="http://schemas.microsoft.com/office/word/2023/wordml/word16du" xmlns:w16sdtdh="http://schemas.microsoft.com/office/word/2020/wordml/sdtdatahash" xmlns:w16sdtfl="http://schemas.microsoft.com/office/word/2024/wordml/sdtformatlock" xmlns:w16se="http://schemas.microsoft.com/office/word/2015/wordml/symex" xmlns:wpg="http://schemas.microsoft.com/office/word/2010/wordprocessingGroup" xmlns:wpi="http://schemas.microsoft.com/office/word/2010/wordprocessingInk" xmlns:wne="http://schemas.microsoft.com/office/word/2006/wordml" xmlns:wps="http://schemas.microsoft.com/office/word/2010/wordprocessingShape" mc:Ignorable="w14 w15 w16se w16cid w16 w16cex w16sdtdh w16sdtfl w16du wp14">
+<w:endnotes xmlns:wpc="http://schemas.microsoft.com/office/word/2010/wordprocessingCanvas" xmlns:cx="http://schemas.microsoft.com/office/drawing/2014/chartex" xmlns:cx1="http://schemas.microsoft.com/office/drawing/2015/9/8/chartex" xmlns:cx2="http://schemas.microsoft.com/office/drawing/2015/10/21/chartex" xmlns:cx3="http://schemas.microsoft.com/office/drawing/2016/5/9/chartex" xmlns:cx4="http://schemas.microsoft.com/office/drawing/2016/5/10/chartex" xmlns:cx5="http://schemas.microsoft.com/office/drawing/2016/5/11/chartex" xmlns:cx6="http://schemas.microsoft.com/office/drawing/2016/5/12/chartex" xmlns:cx7="http://schemas.microsoft.com/office/drawing/2016/5/13/chartex" xmlns:cx8="http://schemas.microsoft.com/office/drawing/2016/5/14/chartex" xmlns:mc="http://schemas.openxmlformats.org/markup-compatibility/2006" xmlns:aink="http://schemas.microsoft.com/office/drawing/2016/ink" xmlns:am3d="http://schemas.microsoft.com/office/drawing/2017/model3d" xmlns:o="urn:schemas-microsoft-com:office:office" xmlns:r="http://schemas.openxmlformats.org/officeDocument/2006/relationships" xmlns:m="http://schemas.openxmlformats.org/officeDocument/2006/math" xmlns:v="urn:schemas-microsoft-com:vml" xmlns:wp14="http://schemas.microsoft.com/office/word/2010/wordprocessingDrawing" xmlns:wp="http://schemas.openxmlformats.org/drawingml/2006/wordprocessingDrawing" xmlns:w10="urn:schemas-microsoft-com:office:word" xmlns:w="http://schemas.openxmlformats.org/wordprocessingml/2006/main" xmlns:w14="http://schemas.microsoft.com/office/word/2010/wordml" xmlns:w15="http://schemas.microsoft.com/office/word/2012/wordml" xmlns:w16cid="http://schemas.microsoft.com/office/word/2016/wordml/cid" xmlns:w16se="http://schemas.microsoft.com/office/word/2015/wordml/symex" xmlns:wpg="http://schemas.microsoft.com/office/word/2010/wordprocessingGroup" xmlns:wpi="http://schemas.microsoft.com/office/word/2010/wordprocessingInk" xmlns:wne="http://schemas.microsoft.com/office/word/2006/wordml" xmlns:wps="http://schemas.microsoft.com/office/word/2010/wordprocessingShape" mc:Ignorable="w14 w15 w16se w16cid wp14">
   <w:endnote w:type="separator" w:id="-1">
     <w:p>
       <w:pPr>
@@ -2496,10 +3161,10 @@
 </file>
 
 <file path=word/footer1.xml><?xml version="1.0" encoding="utf-8"?>
-<w:ftr xmlns:wpc="http://schemas.microsoft.com/office/word/2010/wordprocessingCanvas" xmlns:cx="http://schemas.microsoft.com/office/drawing/2014/chartex" xmlns:cx1="http://schemas.microsoft.com/office/drawing/2015/9/8/chartex" xmlns:cx2="http://schemas.microsoft.com/office/drawing/2015/10/21/chartex" xmlns:cx3="http://schemas.microsoft.com/office/drawing/2016/5/9/chartex" xmlns:cx4="http://schemas.microsoft.com/office/drawing/2016/5/10/chartex" xmlns:cx5="http://schemas.microsoft.com/office/drawing/2016/5/11/chartex" xmlns:cx6="http://schemas.microsoft.com/office/drawing/2016/5/12/chartex" xmlns:cx7="http://schemas.microsoft.com/office/drawing/2016/5/13/chartex" xmlns:cx8="http://schemas.microsoft.com/office/drawing/2016/5/14/chartex" xmlns:mc="http://schemas.openxmlformats.org/markup-compatibility/2006" xmlns:aink="http://schemas.microsoft.com/office/drawing/2016/ink" xmlns:am3d="http://schemas.microsoft.com/office/drawing/2017/model3d" xmlns:o="urn:schemas-microsoft-com:office:office" xmlns:oel="http://schemas.microsoft.com/office/2019/extlst" xmlns:r="http://schemas.openxmlformats.org/officeDocument/2006/relationships" xmlns:m="http://schemas.openxmlformats.org/officeDocument/2006/math" xmlns:v="urn:schemas-microsoft-com:vml" xmlns:wp14="http://schemas.microsoft.com/office/word/2010/wordprocessingDrawing" xmlns:wp="http://schemas.openxmlformats.org/drawingml/2006/wordprocessingDrawing" xmlns:w10="urn:schemas-microsoft-com:office:word" xmlns:w="http://schemas.openxmlformats.org/wordprocessingml/2006/main" xmlns:w14="http://schemas.microsoft.com/office/word/2010/wordml" xmlns:w15="http://schemas.microsoft.com/office/word/2012/wordml" xmlns:w16cex="http://schemas.microsoft.com/office/word/2018/wordml/cex" xmlns:w16cid="http://schemas.microsoft.com/office/word/2016/wordml/cid" xmlns:w16="http://schemas.microsoft.com/office/word/2018/wordml" xmlns:w16du="http://schemas.microsoft.com/office/word/2023/wordml/word16du" xmlns:w16sdtdh="http://schemas.microsoft.com/office/word/2020/wordml/sdtdatahash" xmlns:w16sdtfl="http://schemas.microsoft.com/office/word/2024/wordml/sdtformatlock" xmlns:w16se="http://schemas.microsoft.com/office/word/2015/wordml/symex" xmlns:wpg="http://schemas.microsoft.com/office/word/2010/wordprocessingGroup" xmlns:wpi="http://schemas.microsoft.com/office/word/2010/wordprocessingInk" xmlns:wne="http://schemas.microsoft.com/office/word/2006/wordml" xmlns:wps="http://schemas.microsoft.com/office/word/2010/wordprocessingShape" mc:Ignorable="w14 w15 w16se w16cid w16 w16cex w16sdtdh w16sdtfl w16du wp14">
+<w:ftr xmlns:wpc="http://schemas.microsoft.com/office/word/2010/wordprocessingCanvas" xmlns:cx="http://schemas.microsoft.com/office/drawing/2014/chartex" xmlns:cx1="http://schemas.microsoft.com/office/drawing/2015/9/8/chartex" xmlns:cx2="http://schemas.microsoft.com/office/drawing/2015/10/21/chartex" xmlns:cx3="http://schemas.microsoft.com/office/drawing/2016/5/9/chartex" xmlns:cx4="http://schemas.microsoft.com/office/drawing/2016/5/10/chartex" xmlns:cx5="http://schemas.microsoft.com/office/drawing/2016/5/11/chartex" xmlns:cx6="http://schemas.microsoft.com/office/drawing/2016/5/12/chartex" xmlns:cx7="http://schemas.microsoft.com/office/drawing/2016/5/13/chartex" xmlns:cx8="http://schemas.microsoft.com/office/drawing/2016/5/14/chartex" xmlns:mc="http://schemas.openxmlformats.org/markup-compatibility/2006" xmlns:aink="http://schemas.microsoft.com/office/drawing/2016/ink" xmlns:am3d="http://schemas.microsoft.com/office/drawing/2017/model3d" xmlns:o="urn:schemas-microsoft-com:office:office" xmlns:r="http://schemas.openxmlformats.org/officeDocument/2006/relationships" xmlns:m="http://schemas.openxmlformats.org/officeDocument/2006/math" xmlns:v="urn:schemas-microsoft-com:vml" xmlns:wp14="http://schemas.microsoft.com/office/word/2010/wordprocessingDrawing" xmlns:wp="http://schemas.openxmlformats.org/drawingml/2006/wordprocessingDrawing" xmlns:w10="urn:schemas-microsoft-com:office:word" xmlns:w="http://schemas.openxmlformats.org/wordprocessingml/2006/main" xmlns:w14="http://schemas.microsoft.com/office/word/2010/wordml" xmlns:w15="http://schemas.microsoft.com/office/word/2012/wordml" xmlns:w16cid="http://schemas.microsoft.com/office/word/2016/wordml/cid" xmlns:w16se="http://schemas.microsoft.com/office/word/2015/wordml/symex" xmlns:wpg="http://schemas.microsoft.com/office/word/2010/wordprocessingGroup" xmlns:wpi="http://schemas.microsoft.com/office/word/2010/wordprocessingInk" xmlns:wne="http://schemas.microsoft.com/office/word/2006/wordml" xmlns:wps="http://schemas.microsoft.com/office/word/2010/wordprocessingShape" mc:Ignorable="w14 w15 w16se w16cid wp14">
   <w:p>
     <w:pPr>
-      <w:pStyle w:val="Pdepxina"/>
+      <w:pStyle w:val="Piedepgina"/>
       <w:pBdr>
         <w:top w:val="single" w:sz="4" w:space="1" w:color="auto"/>
       </w:pBdr>
@@ -2510,6 +3175,7 @@
         <w:szCs w:val="20"/>
       </w:rPr>
     </w:pPr>
+    <w:proofErr w:type="spellStart"/>
     <w:r>
       <w:rPr>
         <w:rFonts w:asciiTheme="majorHAnsi" w:hAnsiTheme="majorHAnsi" w:cstheme="majorHAnsi"/>
@@ -2532,7 +3198,16 @@
         <w:sz w:val="20"/>
         <w:szCs w:val="20"/>
       </w:rPr>
-      <w:t xml:space="preserve">ina </w:t>
+      <w:t>ina</w:t>
+    </w:r>
+    <w:proofErr w:type="spellEnd"/>
+    <w:r>
+      <w:rPr>
+        <w:rFonts w:asciiTheme="majorHAnsi" w:hAnsiTheme="majorHAnsi" w:cstheme="majorHAnsi"/>
+        <w:sz w:val="20"/>
+        <w:szCs w:val="20"/>
+      </w:rPr>
+      <w:t xml:space="preserve"> </w:t>
     </w:r>
     <w:r>
       <w:rPr>
@@ -2625,14 +3300,14 @@
   </w:p>
   <w:p>
     <w:pPr>
-      <w:pStyle w:val="Pdepxina"/>
+      <w:pStyle w:val="Piedepgina"/>
     </w:pPr>
   </w:p>
 </w:ftr>
 </file>
 
 <file path=word/footnotes.xml><?xml version="1.0" encoding="utf-8"?>
-<w:footnotes xmlns:wpc="http://schemas.microsoft.com/office/word/2010/wordprocessingCanvas" xmlns:cx="http://schemas.microsoft.com/office/drawing/2014/chartex" xmlns:cx1="http://schemas.microsoft.com/office/drawing/2015/9/8/chartex" xmlns:cx2="http://schemas.microsoft.com/office/drawing/2015/10/21/chartex" xmlns:cx3="http://schemas.microsoft.com/office/drawing/2016/5/9/chartex" xmlns:cx4="http://schemas.microsoft.com/office/drawing/2016/5/10/chartex" xmlns:cx5="http://schemas.microsoft.com/office/drawing/2016/5/11/chartex" xmlns:cx6="http://schemas.microsoft.com/office/drawing/2016/5/12/chartex" xmlns:cx7="http://schemas.microsoft.com/office/drawing/2016/5/13/chartex" xmlns:cx8="http://schemas.microsoft.com/office/drawing/2016/5/14/chartex" xmlns:mc="http://schemas.openxmlformats.org/markup-compatibility/2006" xmlns:aink="http://schemas.microsoft.com/office/drawing/2016/ink" xmlns:am3d="http://schemas.microsoft.com/office/drawing/2017/model3d" xmlns:o="urn:schemas-microsoft-com:office:office" xmlns:oel="http://schemas.microsoft.com/office/2019/extlst" xmlns:r="http://schemas.openxmlformats.org/officeDocument/2006/relationships" xmlns:m="http://schemas.openxmlformats.org/officeDocument/2006/math" xmlns:v="urn:schemas-microsoft-com:vml" xmlns:wp14="http://schemas.microsoft.com/office/word/2010/wordprocessingDrawing" xmlns:wp="http://schemas.openxmlformats.org/drawingml/2006/wordprocessingDrawing" xmlns:w10="urn:schemas-microsoft-com:office:word" xmlns:w="http://schemas.openxmlformats.org/wordprocessingml/2006/main" xmlns:w14="http://schemas.microsoft.com/office/word/2010/wordml" xmlns:w15="http://schemas.microsoft.com/office/word/2012/wordml" xmlns:w16cex="http://schemas.microsoft.com/office/word/2018/wordml/cex" xmlns:w16cid="http://schemas.microsoft.com/office/word/2016/wordml/cid" xmlns:w16="http://schemas.microsoft.com/office/word/2018/wordml" xmlns:w16du="http://schemas.microsoft.com/office/word/2023/wordml/word16du" xmlns:w16sdtdh="http://schemas.microsoft.com/office/word/2020/wordml/sdtdatahash" xmlns:w16sdtfl="http://schemas.microsoft.com/office/word/2024/wordml/sdtformatlock" xmlns:w16se="http://schemas.microsoft.com/office/word/2015/wordml/symex" xmlns:wpg="http://schemas.microsoft.com/office/word/2010/wordprocessingGroup" xmlns:wpi="http://schemas.microsoft.com/office/word/2010/wordprocessingInk" xmlns:wne="http://schemas.microsoft.com/office/word/2006/wordml" xmlns:wps="http://schemas.microsoft.com/office/word/2010/wordprocessingShape" mc:Ignorable="w14 w15 w16se w16cid w16 w16cex w16sdtdh w16sdtfl w16du wp14">
+<w:footnotes xmlns:wpc="http://schemas.microsoft.com/office/word/2010/wordprocessingCanvas" xmlns:cx="http://schemas.microsoft.com/office/drawing/2014/chartex" xmlns:cx1="http://schemas.microsoft.com/office/drawing/2015/9/8/chartex" xmlns:cx2="http://schemas.microsoft.com/office/drawing/2015/10/21/chartex" xmlns:cx3="http://schemas.microsoft.com/office/drawing/2016/5/9/chartex" xmlns:cx4="http://schemas.microsoft.com/office/drawing/2016/5/10/chartex" xmlns:cx5="http://schemas.microsoft.com/office/drawing/2016/5/11/chartex" xmlns:cx6="http://schemas.microsoft.com/office/drawing/2016/5/12/chartex" xmlns:cx7="http://schemas.microsoft.com/office/drawing/2016/5/13/chartex" xmlns:cx8="http://schemas.microsoft.com/office/drawing/2016/5/14/chartex" xmlns:mc="http://schemas.openxmlformats.org/markup-compatibility/2006" xmlns:aink="http://schemas.microsoft.com/office/drawing/2016/ink" xmlns:am3d="http://schemas.microsoft.com/office/drawing/2017/model3d" xmlns:o="urn:schemas-microsoft-com:office:office" xmlns:r="http://schemas.openxmlformats.org/officeDocument/2006/relationships" xmlns:m="http://schemas.openxmlformats.org/officeDocument/2006/math" xmlns:v="urn:schemas-microsoft-com:vml" xmlns:wp14="http://schemas.microsoft.com/office/word/2010/wordprocessingDrawing" xmlns:wp="http://schemas.openxmlformats.org/drawingml/2006/wordprocessingDrawing" xmlns:w10="urn:schemas-microsoft-com:office:word" xmlns:w="http://schemas.openxmlformats.org/wordprocessingml/2006/main" xmlns:w14="http://schemas.microsoft.com/office/word/2010/wordml" xmlns:w15="http://schemas.microsoft.com/office/word/2012/wordml" xmlns:w16cid="http://schemas.microsoft.com/office/word/2016/wordml/cid" xmlns:w16se="http://schemas.microsoft.com/office/word/2015/wordml/symex" xmlns:wpg="http://schemas.microsoft.com/office/word/2010/wordprocessingGroup" xmlns:wpi="http://schemas.microsoft.com/office/word/2010/wordprocessingInk" xmlns:wne="http://schemas.microsoft.com/office/word/2006/wordml" xmlns:wps="http://schemas.microsoft.com/office/word/2010/wordprocessingShape" mc:Ignorable="w14 w15 w16se w16cid wp14">
   <w:footnote w:type="separator" w:id="-1">
     <w:p>
       <w:pPr>
@@ -2657,10 +3332,10 @@
 </file>
 
 <file path=word/header1.xml><?xml version="1.0" encoding="utf-8"?>
-<w:hdr xmlns:wpc="http://schemas.microsoft.com/office/word/2010/wordprocessingCanvas" xmlns:cx="http://schemas.microsoft.com/office/drawing/2014/chartex" xmlns:cx1="http://schemas.microsoft.com/office/drawing/2015/9/8/chartex" xmlns:cx2="http://schemas.microsoft.com/office/drawing/2015/10/21/chartex" xmlns:cx3="http://schemas.microsoft.com/office/drawing/2016/5/9/chartex" xmlns:cx4="http://schemas.microsoft.com/office/drawing/2016/5/10/chartex" xmlns:cx5="http://schemas.microsoft.com/office/drawing/2016/5/11/chartex" xmlns:cx6="http://schemas.microsoft.com/office/drawing/2016/5/12/chartex" xmlns:cx7="http://schemas.microsoft.com/office/drawing/2016/5/13/chartex" xmlns:cx8="http://schemas.microsoft.com/office/drawing/2016/5/14/chartex" xmlns:mc="http://schemas.openxmlformats.org/markup-compatibility/2006" xmlns:aink="http://schemas.microsoft.com/office/drawing/2016/ink" xmlns:am3d="http://schemas.microsoft.com/office/drawing/2017/model3d" xmlns:o="urn:schemas-microsoft-com:office:office" xmlns:oel="http://schemas.microsoft.com/office/2019/extlst" xmlns:r="http://schemas.openxmlformats.org/officeDocument/2006/relationships" xmlns:m="http://schemas.openxmlformats.org/officeDocument/2006/math" xmlns:v="urn:schemas-microsoft-com:vml" xmlns:wp14="http://schemas.microsoft.com/office/word/2010/wordprocessingDrawing" xmlns:wp="http://schemas.openxmlformats.org/drawingml/2006/wordprocessingDrawing" xmlns:w10="urn:schemas-microsoft-com:office:word" xmlns:w="http://schemas.openxmlformats.org/wordprocessingml/2006/main" xmlns:w14="http://schemas.microsoft.com/office/word/2010/wordml" xmlns:w15="http://schemas.microsoft.com/office/word/2012/wordml" xmlns:w16cex="http://schemas.microsoft.com/office/word/2018/wordml/cex" xmlns:w16cid="http://schemas.microsoft.com/office/word/2016/wordml/cid" xmlns:w16="http://schemas.microsoft.com/office/word/2018/wordml" xmlns:w16du="http://schemas.microsoft.com/office/word/2023/wordml/word16du" xmlns:w16sdtdh="http://schemas.microsoft.com/office/word/2020/wordml/sdtdatahash" xmlns:w16sdtfl="http://schemas.microsoft.com/office/word/2024/wordml/sdtformatlock" xmlns:w16se="http://schemas.microsoft.com/office/word/2015/wordml/symex" xmlns:wpg="http://schemas.microsoft.com/office/word/2010/wordprocessingGroup" xmlns:wpi="http://schemas.microsoft.com/office/word/2010/wordprocessingInk" xmlns:wne="http://schemas.microsoft.com/office/word/2006/wordml" xmlns:wps="http://schemas.microsoft.com/office/word/2010/wordprocessingShape" mc:Ignorable="w14 w15 w16se w16cid w16 w16cex w16sdtdh w16sdtfl w16du wp14">
+<w:hdr xmlns:wpc="http://schemas.microsoft.com/office/word/2010/wordprocessingCanvas" xmlns:cx="http://schemas.microsoft.com/office/drawing/2014/chartex" xmlns:cx1="http://schemas.microsoft.com/office/drawing/2015/9/8/chartex" xmlns:cx2="http://schemas.microsoft.com/office/drawing/2015/10/21/chartex" xmlns:cx3="http://schemas.microsoft.com/office/drawing/2016/5/9/chartex" xmlns:cx4="http://schemas.microsoft.com/office/drawing/2016/5/10/chartex" xmlns:cx5="http://schemas.microsoft.com/office/drawing/2016/5/11/chartex" xmlns:cx6="http://schemas.microsoft.com/office/drawing/2016/5/12/chartex" xmlns:cx7="http://schemas.microsoft.com/office/drawing/2016/5/13/chartex" xmlns:cx8="http://schemas.microsoft.com/office/drawing/2016/5/14/chartex" xmlns:mc="http://schemas.openxmlformats.org/markup-compatibility/2006" xmlns:aink="http://schemas.microsoft.com/office/drawing/2016/ink" xmlns:am3d="http://schemas.microsoft.com/office/drawing/2017/model3d" xmlns:o="urn:schemas-microsoft-com:office:office" xmlns:r="http://schemas.openxmlformats.org/officeDocument/2006/relationships" xmlns:m="http://schemas.openxmlformats.org/officeDocument/2006/math" xmlns:v="urn:schemas-microsoft-com:vml" xmlns:wp14="http://schemas.microsoft.com/office/word/2010/wordprocessingDrawing" xmlns:wp="http://schemas.openxmlformats.org/drawingml/2006/wordprocessingDrawing" xmlns:w10="urn:schemas-microsoft-com:office:word" xmlns:w="http://schemas.openxmlformats.org/wordprocessingml/2006/main" xmlns:w14="http://schemas.microsoft.com/office/word/2010/wordml" xmlns:w15="http://schemas.microsoft.com/office/word/2012/wordml" xmlns:w16cid="http://schemas.microsoft.com/office/word/2016/wordml/cid" xmlns:w16se="http://schemas.microsoft.com/office/word/2015/wordml/symex" xmlns:wpg="http://schemas.microsoft.com/office/word/2010/wordprocessingGroup" xmlns:wpi="http://schemas.microsoft.com/office/word/2010/wordprocessingInk" xmlns:wne="http://schemas.microsoft.com/office/word/2006/wordml" xmlns:wps="http://schemas.microsoft.com/office/word/2010/wordprocessingShape" mc:Ignorable="w14 w15 w16se w16cid wp14">
   <w:p>
     <w:pPr>
-      <w:pStyle w:val="Cabeceira"/>
+      <w:pStyle w:val="Encabezado"/>
       <w:pBdr>
         <w:bottom w:val="single" w:sz="4" w:space="1" w:color="auto"/>
       </w:pBdr>
@@ -2677,7 +3352,7 @@
         <w:sz w:val="18"/>
         <w:szCs w:val="18"/>
       </w:rPr>
-      <w:t>TÍTULO TRABALLO</w:t>
+      <w:t>SISTEMA DE TORNEOS E COMPETENCIAS DEPORTIVAS</w:t>
     </w:r>
     <w:r>
       <w:rPr>
@@ -2701,17 +3376,17 @@
         <w:sz w:val="18"/>
         <w:szCs w:val="18"/>
       </w:rPr>
-      <w:t>AUTOR</w:t>
+      <w:t>JORGE SOBRINO MOJÓN</w:t>
     </w:r>
   </w:p>
 </w:hdr>
 </file>
 
 <file path=word/header2.xml><?xml version="1.0" encoding="utf-8"?>
-<w:hdr xmlns:wpc="http://schemas.microsoft.com/office/word/2010/wordprocessingCanvas" xmlns:cx="http://schemas.microsoft.com/office/drawing/2014/chartex" xmlns:cx1="http://schemas.microsoft.com/office/drawing/2015/9/8/chartex" xmlns:cx2="http://schemas.microsoft.com/office/drawing/2015/10/21/chartex" xmlns:cx3="http://schemas.microsoft.com/office/drawing/2016/5/9/chartex" xmlns:cx4="http://schemas.microsoft.com/office/drawing/2016/5/10/chartex" xmlns:cx5="http://schemas.microsoft.com/office/drawing/2016/5/11/chartex" xmlns:cx6="http://schemas.microsoft.com/office/drawing/2016/5/12/chartex" xmlns:cx7="http://schemas.microsoft.com/office/drawing/2016/5/13/chartex" xmlns:cx8="http://schemas.microsoft.com/office/drawing/2016/5/14/chartex" xmlns:mc="http://schemas.openxmlformats.org/markup-compatibility/2006" xmlns:aink="http://schemas.microsoft.com/office/drawing/2016/ink" xmlns:am3d="http://schemas.microsoft.com/office/drawing/2017/model3d" xmlns:o="urn:schemas-microsoft-com:office:office" xmlns:oel="http://schemas.microsoft.com/office/2019/extlst" xmlns:r="http://schemas.openxmlformats.org/officeDocument/2006/relationships" xmlns:m="http://schemas.openxmlformats.org/officeDocument/2006/math" xmlns:v="urn:schemas-microsoft-com:vml" xmlns:wp14="http://schemas.microsoft.com/office/word/2010/wordprocessingDrawing" xmlns:wp="http://schemas.openxmlformats.org/drawingml/2006/wordprocessingDrawing" xmlns:w10="urn:schemas-microsoft-com:office:word" xmlns:w="http://schemas.openxmlformats.org/wordprocessingml/2006/main" xmlns:w14="http://schemas.microsoft.com/office/word/2010/wordml" xmlns:w15="http://schemas.microsoft.com/office/word/2012/wordml" xmlns:w16cex="http://schemas.microsoft.com/office/word/2018/wordml/cex" xmlns:w16cid="http://schemas.microsoft.com/office/word/2016/wordml/cid" xmlns:w16="http://schemas.microsoft.com/office/word/2018/wordml" xmlns:w16du="http://schemas.microsoft.com/office/word/2023/wordml/word16du" xmlns:w16sdtdh="http://schemas.microsoft.com/office/word/2020/wordml/sdtdatahash" xmlns:w16sdtfl="http://schemas.microsoft.com/office/word/2024/wordml/sdtformatlock" xmlns:w16se="http://schemas.microsoft.com/office/word/2015/wordml/symex" xmlns:wpg="http://schemas.microsoft.com/office/word/2010/wordprocessingGroup" xmlns:wpi="http://schemas.microsoft.com/office/word/2010/wordprocessingInk" xmlns:wne="http://schemas.microsoft.com/office/word/2006/wordml" xmlns:wps="http://schemas.microsoft.com/office/word/2010/wordprocessingShape" mc:Ignorable="w14 w15 w16se w16cid w16 w16cex w16sdtdh w16sdtfl w16du wp14">
+<w:hdr xmlns:wpc="http://schemas.microsoft.com/office/word/2010/wordprocessingCanvas" xmlns:cx="http://schemas.microsoft.com/office/drawing/2014/chartex" xmlns:cx1="http://schemas.microsoft.com/office/drawing/2015/9/8/chartex" xmlns:cx2="http://schemas.microsoft.com/office/drawing/2015/10/21/chartex" xmlns:cx3="http://schemas.microsoft.com/office/drawing/2016/5/9/chartex" xmlns:cx4="http://schemas.microsoft.com/office/drawing/2016/5/10/chartex" xmlns:cx5="http://schemas.microsoft.com/office/drawing/2016/5/11/chartex" xmlns:cx6="http://schemas.microsoft.com/office/drawing/2016/5/12/chartex" xmlns:cx7="http://schemas.microsoft.com/office/drawing/2016/5/13/chartex" xmlns:cx8="http://schemas.microsoft.com/office/drawing/2016/5/14/chartex" xmlns:mc="http://schemas.openxmlformats.org/markup-compatibility/2006" xmlns:aink="http://schemas.microsoft.com/office/drawing/2016/ink" xmlns:am3d="http://schemas.microsoft.com/office/drawing/2017/model3d" xmlns:o="urn:schemas-microsoft-com:office:office" xmlns:r="http://schemas.openxmlformats.org/officeDocument/2006/relationships" xmlns:m="http://schemas.openxmlformats.org/officeDocument/2006/math" xmlns:v="urn:schemas-microsoft-com:vml" xmlns:wp14="http://schemas.microsoft.com/office/word/2010/wordprocessingDrawing" xmlns:wp="http://schemas.openxmlformats.org/drawingml/2006/wordprocessingDrawing" xmlns:w10="urn:schemas-microsoft-com:office:word" xmlns:w="http://schemas.openxmlformats.org/wordprocessingml/2006/main" xmlns:w14="http://schemas.microsoft.com/office/word/2010/wordml" xmlns:w15="http://schemas.microsoft.com/office/word/2012/wordml" xmlns:w16cid="http://schemas.microsoft.com/office/word/2016/wordml/cid" xmlns:w16se="http://schemas.microsoft.com/office/word/2015/wordml/symex" xmlns:wpg="http://schemas.microsoft.com/office/word/2010/wordprocessingGroup" xmlns:wpi="http://schemas.microsoft.com/office/word/2010/wordprocessingInk" xmlns:wne="http://schemas.microsoft.com/office/word/2006/wordml" xmlns:wps="http://schemas.microsoft.com/office/word/2010/wordprocessingShape" mc:Ignorable="w14 w15 w16se w16cid wp14">
   <w:p>
     <w:pPr>
-      <w:pStyle w:val="Cabeceira"/>
+      <w:pStyle w:val="Encabezado"/>
       <w:jc w:val="center"/>
     </w:pPr>
     <w:r>
@@ -2780,7 +3455,7 @@
 </file>
 
 <file path=word/numbering.xml><?xml version="1.0" encoding="utf-8"?>
-<w:numbering xmlns:wpc="http://schemas.microsoft.com/office/word/2010/wordprocessingCanvas" xmlns:cx="http://schemas.microsoft.com/office/drawing/2014/chartex" xmlns:cx1="http://schemas.microsoft.com/office/drawing/2015/9/8/chartex" xmlns:cx2="http://schemas.microsoft.com/office/drawing/2015/10/21/chartex" xmlns:cx3="http://schemas.microsoft.com/office/drawing/2016/5/9/chartex" xmlns:cx4="http://schemas.microsoft.com/office/drawing/2016/5/10/chartex" xmlns:cx5="http://schemas.microsoft.com/office/drawing/2016/5/11/chartex" xmlns:cx6="http://schemas.microsoft.com/office/drawing/2016/5/12/chartex" xmlns:cx7="http://schemas.microsoft.com/office/drawing/2016/5/13/chartex" xmlns:cx8="http://schemas.microsoft.com/office/drawing/2016/5/14/chartex" xmlns:mc="http://schemas.openxmlformats.org/markup-compatibility/2006" xmlns:aink="http://schemas.microsoft.com/office/drawing/2016/ink" xmlns:am3d="http://schemas.microsoft.com/office/drawing/2017/model3d" xmlns:o="urn:schemas-microsoft-com:office:office" xmlns:oel="http://schemas.microsoft.com/office/2019/extlst" xmlns:r="http://schemas.openxmlformats.org/officeDocument/2006/relationships" xmlns:m="http://schemas.openxmlformats.org/officeDocument/2006/math" xmlns:v="urn:schemas-microsoft-com:vml" xmlns:wp14="http://schemas.microsoft.com/office/word/2010/wordprocessingDrawing" xmlns:wp="http://schemas.openxmlformats.org/drawingml/2006/wordprocessingDrawing" xmlns:w10="urn:schemas-microsoft-com:office:word" xmlns:w="http://schemas.openxmlformats.org/wordprocessingml/2006/main" xmlns:w14="http://schemas.microsoft.com/office/word/2010/wordml" xmlns:w15="http://schemas.microsoft.com/office/word/2012/wordml" xmlns:w16cex="http://schemas.microsoft.com/office/word/2018/wordml/cex" xmlns:w16cid="http://schemas.microsoft.com/office/word/2016/wordml/cid" xmlns:w16="http://schemas.microsoft.com/office/word/2018/wordml" xmlns:w16du="http://schemas.microsoft.com/office/word/2023/wordml/word16du" xmlns:w16sdtdh="http://schemas.microsoft.com/office/word/2020/wordml/sdtdatahash" xmlns:w16sdtfl="http://schemas.microsoft.com/office/word/2024/wordml/sdtformatlock" xmlns:w16se="http://schemas.microsoft.com/office/word/2015/wordml/symex" xmlns:wpg="http://schemas.microsoft.com/office/word/2010/wordprocessingGroup" xmlns:wpi="http://schemas.microsoft.com/office/word/2010/wordprocessingInk" xmlns:wne="http://schemas.microsoft.com/office/word/2006/wordml" xmlns:wps="http://schemas.microsoft.com/office/word/2010/wordprocessingShape" mc:Ignorable="w14 w15 w16se w16cid w16 w16cex w16sdtdh w16sdtfl w16du wp14">
+<w:numbering xmlns:wpc="http://schemas.microsoft.com/office/word/2010/wordprocessingCanvas" xmlns:cx="http://schemas.microsoft.com/office/drawing/2014/chartex" xmlns:cx1="http://schemas.microsoft.com/office/drawing/2015/9/8/chartex" xmlns:cx2="http://schemas.microsoft.com/office/drawing/2015/10/21/chartex" xmlns:cx3="http://schemas.microsoft.com/office/drawing/2016/5/9/chartex" xmlns:cx4="http://schemas.microsoft.com/office/drawing/2016/5/10/chartex" xmlns:cx5="http://schemas.microsoft.com/office/drawing/2016/5/11/chartex" xmlns:cx6="http://schemas.microsoft.com/office/drawing/2016/5/12/chartex" xmlns:cx7="http://schemas.microsoft.com/office/drawing/2016/5/13/chartex" xmlns:cx8="http://schemas.microsoft.com/office/drawing/2016/5/14/chartex" xmlns:mc="http://schemas.openxmlformats.org/markup-compatibility/2006" xmlns:aink="http://schemas.microsoft.com/office/drawing/2016/ink" xmlns:am3d="http://schemas.microsoft.com/office/drawing/2017/model3d" xmlns:o="urn:schemas-microsoft-com:office:office" xmlns:r="http://schemas.openxmlformats.org/officeDocument/2006/relationships" xmlns:m="http://schemas.openxmlformats.org/officeDocument/2006/math" xmlns:v="urn:schemas-microsoft-com:vml" xmlns:wp14="http://schemas.microsoft.com/office/word/2010/wordprocessingDrawing" xmlns:wp="http://schemas.openxmlformats.org/drawingml/2006/wordprocessingDrawing" xmlns:w10="urn:schemas-microsoft-com:office:word" xmlns:w="http://schemas.openxmlformats.org/wordprocessingml/2006/main" xmlns:w14="http://schemas.microsoft.com/office/word/2010/wordml" xmlns:w15="http://schemas.microsoft.com/office/word/2012/wordml" xmlns:w16cid="http://schemas.microsoft.com/office/word/2016/wordml/cid" xmlns:w16se="http://schemas.microsoft.com/office/word/2015/wordml/symex" xmlns:wpg="http://schemas.microsoft.com/office/word/2010/wordprocessingGroup" xmlns:wpi="http://schemas.microsoft.com/office/word/2010/wordprocessingInk" xmlns:wne="http://schemas.microsoft.com/office/word/2006/wordml" xmlns:wps="http://schemas.microsoft.com/office/word/2010/wordprocessingShape" mc:Ignorable="w14 w15 w16se w16cid wp14">
   <w:abstractNum w:abstractNumId="0" w15:restartNumberingAfterBreak="0">
     <w:nsid w:val="03DC2FE2"/>
     <w:multiLevelType w:val="hybridMultilevel"/>
@@ -4815,65 +5490,65 @@
       </w:rPr>
     </w:lvl>
   </w:abstractNum>
-  <w:num w:numId="1" w16cid:durableId="1298561586">
+  <w:num w:numId="1">
     <w:abstractNumId w:val="5"/>
   </w:num>
-  <w:num w:numId="2" w16cid:durableId="88819454">
+  <w:num w:numId="2">
     <w:abstractNumId w:val="9"/>
   </w:num>
-  <w:num w:numId="3" w16cid:durableId="1595627198">
+  <w:num w:numId="3">
     <w:abstractNumId w:val="1"/>
   </w:num>
-  <w:num w:numId="4" w16cid:durableId="1451128319">
+  <w:num w:numId="4">
     <w:abstractNumId w:val="4"/>
   </w:num>
-  <w:num w:numId="5" w16cid:durableId="1405688656">
+  <w:num w:numId="5">
     <w:abstractNumId w:val="3"/>
   </w:num>
-  <w:num w:numId="6" w16cid:durableId="1637298872">
+  <w:num w:numId="6">
     <w:abstractNumId w:val="0"/>
   </w:num>
-  <w:num w:numId="7" w16cid:durableId="375349722">
+  <w:num w:numId="7">
     <w:abstractNumId w:val="15"/>
   </w:num>
-  <w:num w:numId="8" w16cid:durableId="804735259">
+  <w:num w:numId="8">
     <w:abstractNumId w:val="12"/>
   </w:num>
-  <w:num w:numId="9" w16cid:durableId="250817227">
+  <w:num w:numId="9">
     <w:abstractNumId w:val="16"/>
   </w:num>
-  <w:num w:numId="10" w16cid:durableId="549801274">
+  <w:num w:numId="10">
     <w:abstractNumId w:val="14"/>
   </w:num>
-  <w:num w:numId="11" w16cid:durableId="608589356">
+  <w:num w:numId="11">
     <w:abstractNumId w:val="8"/>
   </w:num>
-  <w:num w:numId="12" w16cid:durableId="1618684680">
+  <w:num w:numId="12">
     <w:abstractNumId w:val="17"/>
   </w:num>
-  <w:num w:numId="13" w16cid:durableId="97914298">
+  <w:num w:numId="13">
     <w:abstractNumId w:val="13"/>
   </w:num>
-  <w:num w:numId="14" w16cid:durableId="1683389712">
+  <w:num w:numId="14">
     <w:abstractNumId w:val="6"/>
   </w:num>
-  <w:num w:numId="15" w16cid:durableId="1527254878">
+  <w:num w:numId="15">
     <w:abstractNumId w:val="10"/>
   </w:num>
-  <w:num w:numId="16" w16cid:durableId="55278340">
+  <w:num w:numId="16">
     <w:abstractNumId w:val="7"/>
   </w:num>
-  <w:num w:numId="17" w16cid:durableId="1692487249">
+  <w:num w:numId="17">
     <w:abstractNumId w:val="11"/>
   </w:num>
-  <w:num w:numId="18" w16cid:durableId="801770669">
+  <w:num w:numId="18">
     <w:abstractNumId w:val="2"/>
   </w:num>
 </w:numbering>
 </file>
 
 <file path=word/styles.xml><?xml version="1.0" encoding="utf-8"?>
-<w:styles xmlns:mc="http://schemas.openxmlformats.org/markup-compatibility/2006" xmlns:r="http://schemas.openxmlformats.org/officeDocument/2006/relationships" xmlns:w="http://schemas.openxmlformats.org/wordprocessingml/2006/main" xmlns:w14="http://schemas.microsoft.com/office/word/2010/wordml" xmlns:w15="http://schemas.microsoft.com/office/word/2012/wordml" xmlns:w16cex="http://schemas.microsoft.com/office/word/2018/wordml/cex" xmlns:w16cid="http://schemas.microsoft.com/office/word/2016/wordml/cid" xmlns:w16="http://schemas.microsoft.com/office/word/2018/wordml" xmlns:w16du="http://schemas.microsoft.com/office/word/2023/wordml/word16du" xmlns:w16sdtdh="http://schemas.microsoft.com/office/word/2020/wordml/sdtdatahash" xmlns:w16sdtfl="http://schemas.microsoft.com/office/word/2024/wordml/sdtformatlock" xmlns:w16se="http://schemas.microsoft.com/office/word/2015/wordml/symex" mc:Ignorable="w14 w15 w16se w16cid w16 w16cex w16sdtdh w16sdtfl w16du">
+<w:styles xmlns:mc="http://schemas.openxmlformats.org/markup-compatibility/2006" xmlns:r="http://schemas.openxmlformats.org/officeDocument/2006/relationships" xmlns:w="http://schemas.openxmlformats.org/wordprocessingml/2006/main" xmlns:w14="http://schemas.microsoft.com/office/word/2010/wordml" xmlns:w15="http://schemas.microsoft.com/office/word/2012/wordml" xmlns:w16cid="http://schemas.microsoft.com/office/word/2016/wordml/cid" xmlns:w16se="http://schemas.microsoft.com/office/word/2015/wordml/symex" mc:Ignorable="w14 w15 w16se w16cid">
   <w:docDefaults>
     <w:rPrDefault>
       <w:rPr>
@@ -4891,7 +5566,7 @@
       </w:pPr>
     </w:pPrDefault>
   </w:docDefaults>
-  <w:latentStyles w:defLockedState="0" w:defUIPriority="99" w:defSemiHidden="0" w:defUnhideWhenUsed="0" w:defQFormat="0" w:count="376">
+  <w:latentStyles w:defLockedState="0" w:defUIPriority="99" w:defSemiHidden="0" w:defUnhideWhenUsed="0" w:defQFormat="0" w:count="375">
     <w:lsdException w:name="Normal" w:uiPriority="0" w:qFormat="1"/>
     <w:lsdException w:name="heading 1" w:uiPriority="9" w:qFormat="1"/>
     <w:lsdException w:name="heading 2" w:semiHidden="1" w:uiPriority="9" w:unhideWhenUsed="1" w:qFormat="1"/>
@@ -5267,7 +5942,6 @@
     <w:lsdException w:name="Smart Hyperlink" w:semiHidden="1" w:unhideWhenUsed="1"/>
     <w:lsdException w:name="Hashtag" w:semiHidden="1" w:unhideWhenUsed="1"/>
     <w:lsdException w:name="Unresolved Mention" w:semiHidden="1" w:unhideWhenUsed="1"/>
-    <w:lsdException w:name="Smart Link" w:semiHidden="1" w:unhideWhenUsed="1"/>
   </w:latentStyles>
   <w:style w:type="paragraph" w:default="1" w:styleId="Normal">
     <w:name w:val="Normal"/>
@@ -5277,7 +5951,7 @@
     <w:name w:val="heading 1"/>
     <w:basedOn w:val="Normal"/>
     <w:next w:val="Normal"/>
-    <w:link w:val="Ttulo1Carc"/>
+    <w:link w:val="Ttulo1Car"/>
     <w:uiPriority w:val="9"/>
     <w:qFormat/>
     <w:rsid w:val="00C334DE"/>
@@ -5299,7 +5973,7 @@
     <w:name w:val="heading 2"/>
     <w:basedOn w:val="Normal"/>
     <w:next w:val="Normal"/>
-    <w:link w:val="Ttulo2Carc"/>
+    <w:link w:val="Ttulo2Car"/>
     <w:uiPriority w:val="9"/>
     <w:unhideWhenUsed/>
     <w:qFormat/>
@@ -5318,13 +5992,13 @@
       <w:szCs w:val="26"/>
     </w:rPr>
   </w:style>
-  <w:style w:type="character" w:default="1" w:styleId="Tipodeletrapredefinidodopargrafo">
+  <w:style w:type="character" w:default="1" w:styleId="Fuentedeprrafopredeter">
     <w:name w:val="Default Paragraph Font"/>
     <w:uiPriority w:val="1"/>
     <w:semiHidden/>
     <w:unhideWhenUsed/>
   </w:style>
-  <w:style w:type="table" w:default="1" w:styleId="Tboanormal">
+  <w:style w:type="table" w:default="1" w:styleId="Tablanormal">
     <w:name w:val="Normal Table"/>
     <w:uiPriority w:val="99"/>
     <w:semiHidden/>
@@ -5339,15 +6013,15 @@
       </w:tblCellMar>
     </w:tblPr>
   </w:style>
-  <w:style w:type="numbering" w:default="1" w:styleId="Senlista">
+  <w:style w:type="numbering" w:default="1" w:styleId="Sinlista">
     <w:name w:val="No List"/>
     <w:uiPriority w:val="99"/>
     <w:semiHidden/>
     <w:unhideWhenUsed/>
   </w:style>
-  <w:style w:type="paragraph" w:styleId="Senespazamento">
+  <w:style w:type="paragraph" w:styleId="Sinespaciado">
     <w:name w:val="No Spacing"/>
-    <w:link w:val="SenespazamentoCarc"/>
+    <w:link w:val="SinespaciadoCar"/>
     <w:uiPriority w:val="1"/>
     <w:qFormat/>
     <w:rsid w:val="00C334DE"/>
@@ -5361,10 +6035,10 @@
       <w14:ligatures w14:val="none"/>
     </w:rPr>
   </w:style>
-  <w:style w:type="character" w:customStyle="1" w:styleId="SenespazamentoCarc">
-    <w:name w:val="Sen espazamento Carác."/>
-    <w:basedOn w:val="Tipodeletrapredefinidodopargrafo"/>
-    <w:link w:val="Senespazamento"/>
+  <w:style w:type="character" w:customStyle="1" w:styleId="SinespaciadoCar">
+    <w:name w:val="Sin espaciado Car"/>
+    <w:basedOn w:val="Fuentedeprrafopredeter"/>
+    <w:link w:val="Sinespaciado"/>
     <w:uiPriority w:val="1"/>
     <w:rsid w:val="00C334DE"/>
     <w:rPr>
@@ -5374,9 +6048,9 @@
       <w14:ligatures w14:val="none"/>
     </w:rPr>
   </w:style>
-  <w:style w:type="character" w:customStyle="1" w:styleId="Ttulo1Carc">
-    <w:name w:val="Título 1 Carác."/>
-    <w:basedOn w:val="Tipodeletrapredefinidodopargrafo"/>
+  <w:style w:type="character" w:customStyle="1" w:styleId="Ttulo1Car">
+    <w:name w:val="Título 1 Car"/>
+    <w:basedOn w:val="Fuentedeprrafopredeter"/>
     <w:link w:val="Ttulo1"/>
     <w:uiPriority w:val="9"/>
     <w:rsid w:val="00C334DE"/>
@@ -5392,7 +6066,7 @@
     <w:name w:val="Title"/>
     <w:basedOn w:val="Normal"/>
     <w:next w:val="Normal"/>
-    <w:link w:val="TtuloCarc"/>
+    <w:link w:val="TtuloCar"/>
     <w:uiPriority w:val="10"/>
     <w:qFormat/>
     <w:rsid w:val="00C334DE"/>
@@ -5410,9 +6084,9 @@
       <w:szCs w:val="56"/>
     </w:rPr>
   </w:style>
-  <w:style w:type="character" w:customStyle="1" w:styleId="TtuloCarc">
-    <w:name w:val="Título Carác."/>
-    <w:basedOn w:val="Tipodeletrapredefinidodopargrafo"/>
+  <w:style w:type="character" w:customStyle="1" w:styleId="TtuloCar">
+    <w:name w:val="Título Car"/>
+    <w:basedOn w:val="Fuentedeprrafopredeter"/>
     <w:link w:val="Ttulo"/>
     <w:uiPriority w:val="10"/>
     <w:rsid w:val="00C334DE"/>
@@ -5426,7 +6100,7 @@
       <w:szCs w:val="56"/>
     </w:rPr>
   </w:style>
-  <w:style w:type="paragraph" w:styleId="Ttulodondice">
+  <w:style w:type="paragraph" w:styleId="TtuloTDC">
     <w:name w:val="TOC Heading"/>
     <w:basedOn w:val="Ttulo1"/>
     <w:next w:val="Normal"/>
@@ -5445,9 +6119,9 @@
       <w14:ligatures w14:val="none"/>
     </w:rPr>
   </w:style>
-  <w:style w:type="character" w:customStyle="1" w:styleId="Ttulo2Carc">
-    <w:name w:val="Título 2 Carác."/>
-    <w:basedOn w:val="Tipodeletrapredefinidodopargrafo"/>
+  <w:style w:type="character" w:customStyle="1" w:styleId="Ttulo2Car">
+    <w:name w:val="Título 2 Car"/>
+    <w:basedOn w:val="Fuentedeprrafopredeter"/>
     <w:link w:val="Ttulo2"/>
     <w:uiPriority w:val="9"/>
     <w:rsid w:val="00C334DE"/>
@@ -5459,7 +6133,7 @@
       <w:szCs w:val="26"/>
     </w:rPr>
   </w:style>
-  <w:style w:type="paragraph" w:styleId="Pargrafodelista">
+  <w:style w:type="paragraph" w:styleId="Prrafodelista">
     <w:name w:val="List Paragraph"/>
     <w:basedOn w:val="Normal"/>
     <w:uiPriority w:val="34"/>
@@ -5470,7 +6144,7 @@
       <w:contextualSpacing/>
     </w:pPr>
   </w:style>
-  <w:style w:type="paragraph" w:styleId="Tboadecontidos1">
+  <w:style w:type="paragraph" w:styleId="TDC1">
     <w:name w:val="toc 1"/>
     <w:basedOn w:val="Normal"/>
     <w:next w:val="Normal"/>
@@ -5482,9 +6156,9 @@
       <w:spacing w:after="100"/>
     </w:pPr>
   </w:style>
-  <w:style w:type="character" w:styleId="Hiperligazn">
+  <w:style w:type="character" w:styleId="Hipervnculo">
     <w:name w:val="Hyperlink"/>
-    <w:basedOn w:val="Tipodeletrapredefinidodopargrafo"/>
+    <w:basedOn w:val="Fuentedeprrafopredeter"/>
     <w:uiPriority w:val="99"/>
     <w:unhideWhenUsed/>
     <w:rsid w:val="00C334DE"/>
@@ -5493,10 +6167,10 @@
       <w:u w:val="single"/>
     </w:rPr>
   </w:style>
-  <w:style w:type="paragraph" w:styleId="Cabeceira">
+  <w:style w:type="paragraph" w:styleId="Encabezado">
     <w:name w:val="header"/>
     <w:basedOn w:val="Normal"/>
-    <w:link w:val="CabeceiraCarc"/>
+    <w:link w:val="EncabezadoCar"/>
     <w:uiPriority w:val="99"/>
     <w:unhideWhenUsed/>
     <w:rsid w:val="00C334DE"/>
@@ -5508,17 +6182,17 @@
       <w:spacing w:after="0" w:line="240" w:lineRule="auto"/>
     </w:pPr>
   </w:style>
-  <w:style w:type="character" w:customStyle="1" w:styleId="CabeceiraCarc">
-    <w:name w:val="Cabeceira Carác."/>
-    <w:basedOn w:val="Tipodeletrapredefinidodopargrafo"/>
-    <w:link w:val="Cabeceira"/>
+  <w:style w:type="character" w:customStyle="1" w:styleId="EncabezadoCar">
+    <w:name w:val="Encabezado Car"/>
+    <w:basedOn w:val="Fuentedeprrafopredeter"/>
+    <w:link w:val="Encabezado"/>
     <w:uiPriority w:val="99"/>
     <w:rsid w:val="00C334DE"/>
   </w:style>
-  <w:style w:type="paragraph" w:styleId="Pdepxina">
+  <w:style w:type="paragraph" w:styleId="Piedepgina">
     <w:name w:val="footer"/>
     <w:basedOn w:val="Normal"/>
-    <w:link w:val="PdepxinaCarc"/>
+    <w:link w:val="PiedepginaCar"/>
     <w:uiPriority w:val="99"/>
     <w:unhideWhenUsed/>
     <w:rsid w:val="00C334DE"/>
@@ -5530,14 +6204,14 @@
       <w:spacing w:after="0" w:line="240" w:lineRule="auto"/>
     </w:pPr>
   </w:style>
-  <w:style w:type="character" w:customStyle="1" w:styleId="PdepxinaCarc">
-    <w:name w:val="Pé de páxina Carác."/>
-    <w:basedOn w:val="Tipodeletrapredefinidodopargrafo"/>
-    <w:link w:val="Pdepxina"/>
+  <w:style w:type="character" w:customStyle="1" w:styleId="PiedepginaCar">
+    <w:name w:val="Pie de página Car"/>
+    <w:basedOn w:val="Fuentedeprrafopredeter"/>
+    <w:link w:val="Piedepgina"/>
     <w:uiPriority w:val="99"/>
     <w:rsid w:val="00C334DE"/>
   </w:style>
-  <w:style w:type="paragraph" w:styleId="Tboadecontidos2">
+  <w:style w:type="paragraph" w:styleId="TDC2">
     <w:name w:val="toc 2"/>
     <w:basedOn w:val="Normal"/>
     <w:next w:val="Normal"/>
@@ -5853,7 +6527,7 @@
 </file>
 
 <file path=customXml/itemProps1.xml><?xml version="1.0" encoding="utf-8"?>
-<ds:datastoreItem xmlns:ds="http://schemas.openxmlformats.org/officeDocument/2006/customXml" ds:itemID="{00B23DF8-32D9-4E3F-83A3-ACAC8A3BD660}">
+<ds:datastoreItem xmlns:ds="http://schemas.openxmlformats.org/officeDocument/2006/customXml" ds:itemID="{7A77E72B-5DD7-4461-89D8-D499F8FE5D6F}">
   <ds:schemaRefs>
     <ds:schemaRef ds:uri="http://schemas.openxmlformats.org/officeDocument/2006/bibliography"/>
   </ds:schemaRefs>

</xml_diff>